<commit_message>
changed srs functional requirement indexing
</commit_message>
<xml_diff>
--- a/backend/docs/SRS_Document_AI_Generated_Project.docx
+++ b/backend/docs/SRS_Document_AI_Generated_Project.docx
@@ -110,7 +110,7 @@
           <w:color w:val="000000"/>
           <w:sz w:val="22"/>
         </w:rPr>
-        <w:t>This document outlines the functional and non-functional requirements for the AI Generated Project system. The primary purpose of this project is to help users manage their tasks efficiently.</w:t>
+        <w:t>This document outlines the functional and non-functional requirements for the AI Generated Project system. The primary purpose of this project is To help users manage their tasks efficiently..</w:t>
       </w:r>
     </w:p>
     <w:p>
@@ -154,6 +154,21 @@
           <w:sz w:val="22"/>
         </w:rPr>
         <w:t>Task Management</w:t>
+      </w:r>
+    </w:p>
+    <w:p>
+      <w:pPr>
+        <w:pStyle w:val="ListBullet"/>
+        <w:ind w:left="720"/>
+      </w:pPr>
+      <w:r>
+        <w:rPr>
+          <w:rFonts w:ascii="Calibri" w:hAnsi="Calibri"/>
+          <w:b w:val="0"/>
+          <w:color w:val="000000"/>
+          <w:sz w:val="22"/>
+        </w:rPr>
+        <w:t>Project Planning</w:t>
       </w:r>
     </w:p>
     <w:p>
@@ -343,7 +358,7 @@
           <w:color w:val="000000"/>
           <w:sz w:val="22"/>
         </w:rPr>
-        <w:t>Deadline and Reminder Management</w:t>
+        <w:t>Task Scheduling</w:t>
       </w:r>
     </w:p>
     <w:p>
@@ -373,7 +388,7 @@
           <w:color w:val="000000"/>
           <w:sz w:val="22"/>
         </w:rPr>
-        <w:t>Deadline Notification</w:t>
+        <w:t>Deadline Notifications</w:t>
       </w:r>
     </w:p>
     <w:p>
@@ -401,7 +416,7 @@
           <w:color w:val="000000"/>
           <w:sz w:val="24"/>
         </w:rPr>
-        <w:t>3.1 Task Management [FR-01]</w:t>
+        <w:t>3.1 Task Management [0]</w:t>
       </w:r>
     </w:p>
     <w:p>
@@ -421,7 +436,186 @@
           <w:color w:val="000000"/>
           <w:sz w:val="22"/>
         </w:rPr>
-        <w:t>Users should be able to create, edit, and delete tasks within the application.</w:t>
+        <w:t>Users should be able to create, edit, and delete tasks.</w:t>
+      </w:r>
+    </w:p>
+    <w:p>
+      <w:r>
+        <w:rPr>
+          <w:rFonts w:ascii="Calibri" w:hAnsi="Calibri"/>
+          <w:b/>
+          <w:color w:val="000000"/>
+          <w:sz w:val="22"/>
+        </w:rPr>
+        <w:t xml:space="preserve">Priority: </w:t>
+      </w:r>
+      <w:r>
+        <w:rPr>
+          <w:rFonts w:ascii="Calibri" w:hAnsi="Calibri"/>
+          <w:b w:val="0"/>
+          <w:color w:val="000000"/>
+          <w:sz w:val="22"/>
+        </w:rPr>
+        <w:t>High</w:t>
+      </w:r>
+    </w:p>
+    <w:p>
+      <w:r>
+        <w:rPr>
+          <w:rFonts w:ascii="Calibri" w:hAnsi="Calibri"/>
+          <w:b/>
+          <w:color w:val="000000"/>
+          <w:sz w:val="22"/>
+        </w:rPr>
+        <w:t xml:space="preserve">Acceptance Criteria: </w:t>
+      </w:r>
+      <w:r>
+        <w:rPr>
+          <w:rFonts w:ascii="Calibri" w:hAnsi="Calibri"/>
+          <w:b w:val="0"/>
+          <w:color w:val="000000"/>
+          <w:sz w:val="22"/>
+        </w:rPr>
+        <w:t>A user can add a new task with a title and optional description.</w:t>
+      </w:r>
+    </w:p>
+    <w:p>
+      <w:pPr>
+        <w:pStyle w:val="ListBullet"/>
+        <w:ind w:left="720"/>
+      </w:pPr>
+      <w:r>
+        <w:rPr>
+          <w:rFonts w:ascii="Calibri" w:hAnsi="Calibri"/>
+          <w:b w:val="0"/>
+          <w:color w:val="000000"/>
+          <w:sz w:val="22"/>
+        </w:rPr>
+        <w:t>A user can modify the title and description of an existing task.</w:t>
+      </w:r>
+    </w:p>
+    <w:p>
+      <w:pPr>
+        <w:pStyle w:val="ListBullet"/>
+        <w:ind w:left="720"/>
+      </w:pPr>
+      <w:r>
+        <w:rPr>
+          <w:rFonts w:ascii="Calibri" w:hAnsi="Calibri"/>
+          <w:b w:val="0"/>
+          <w:color w:val="000000"/>
+          <w:sz w:val="22"/>
+        </w:rPr>
+        <w:t>A user can delete an existing task permanently.</w:t>
+      </w:r>
+    </w:p>
+    <w:p>
+      <w:pPr>
+        <w:pStyle w:val="ListBullet"/>
+        <w:ind w:left="720"/>
+      </w:pPr>
+      <w:r>
+        <w:rPr>
+          <w:rFonts w:ascii="Calibri" w:hAnsi="Calibri"/>
+          <w:b w:val="0"/>
+          <w:color w:val="000000"/>
+          <w:sz w:val="22"/>
+        </w:rPr>
+        <w:t>Deleted tasks are unrecoverable.</w:t>
+      </w:r>
+    </w:p>
+    <w:p>
+      <w:r>
+        <w:rPr>
+          <w:rFonts w:ascii="Calibri" w:hAnsi="Calibri"/>
+          <w:b/>
+          <w:color w:val="000000"/>
+          <w:sz w:val="22"/>
+        </w:rPr>
+        <w:t xml:space="preserve">Dependencies: </w:t>
+      </w:r>
+      <w:r>
+        <w:rPr>
+          <w:rFonts w:ascii="Calibri" w:hAnsi="Calibri"/>
+          <w:b w:val="0"/>
+          <w:color w:val="000000"/>
+          <w:sz w:val="22"/>
+        </w:rPr>
+        <w:t>[]</w:t>
+      </w:r>
+    </w:p>
+    <w:p>
+      <w:r>
+        <w:rPr>
+          <w:rFonts w:ascii="Calibri" w:hAnsi="Calibri"/>
+          <w:b/>
+          <w:color w:val="000000"/>
+          <w:sz w:val="22"/>
+        </w:rPr>
+        <w:t xml:space="preserve">Related  Requirements: </w:t>
+      </w:r>
+      <w:r>
+        <w:rPr>
+          <w:rFonts w:ascii="Calibri" w:hAnsi="Calibri"/>
+          <w:b w:val="0"/>
+          <w:color w:val="000000"/>
+          <w:sz w:val="22"/>
+        </w:rPr>
+        <w:t>[]</w:t>
+      </w:r>
+    </w:p>
+    <w:p>
+      <w:r>
+        <w:rPr>
+          <w:rFonts w:ascii="Calibri" w:hAnsi="Calibri"/>
+          <w:b/>
+          <w:color w:val="000000"/>
+          <w:sz w:val="22"/>
+        </w:rPr>
+        <w:t xml:space="preserve">Business Value: </w:t>
+      </w:r>
+      <w:r>
+        <w:rPr>
+          <w:rFonts w:ascii="Calibri" w:hAnsi="Calibri"/>
+          <w:b w:val="0"/>
+          <w:color w:val="000000"/>
+          <w:sz w:val="22"/>
+        </w:rPr>
+        <w:t>Enhances user productivity by enabling efficient task management and organization.</w:t>
+      </w:r>
+    </w:p>
+    <w:p>
+      <w:pPr>
+        <w:spacing w:before="240" w:after="120"/>
+      </w:pPr>
+      <w:r>
+        <w:rPr>
+          <w:rFonts w:ascii="Calibri" w:hAnsi="Calibri"/>
+          <w:b/>
+          <w:color w:val="000000"/>
+          <w:sz w:val="24"/>
+        </w:rPr>
+        <w:t>3.2 Task Scheduling [1]</w:t>
+      </w:r>
+    </w:p>
+    <w:p>
+      <w:r>
+        <w:rPr>
+          <w:rFonts w:ascii="Calibri" w:hAnsi="Calibri"/>
+          <w:b/>
+          <w:color w:val="000000"/>
+          <w:sz w:val="22"/>
+        </w:rPr>
+        <w:t xml:space="preserve">Description: </w:t>
+      </w:r>
+      <w:r>
+        <w:rPr>
+          <w:rFonts w:ascii="Calibri" w:hAnsi="Calibri"/>
+          <w:b w:val="0"/>
+          <w:color w:val="000000"/>
+          <w:sz w:val="22"/>
+        </w:rPr>
+        <w:t>Users can assign due dates and set reminders for tasks.</w:t>
       </w:r>
     </w:p>
     <w:p>
@@ -481,7 +675,7 @@
           <w:color w:val="000000"/>
           <w:sz w:val="22"/>
         </w:rPr>
-        <w:t>As a user, I want to add new tasks with a title and optional description.</w:t>
+        <w:t>Users can input a due date for a task in a user-friendly format (e.g., MM/DD/YYYY or DD-MMM-YYYY).</w:t>
       </w:r>
     </w:p>
     <w:p>
@@ -496,7 +690,27 @@
           <w:color w:val="000000"/>
           <w:sz w:val="22"/>
         </w:rPr>
-        <w:t>As a user, I want to modify existing task titles and descriptions.</w:t>
+        <w:t>Users can set a reminder for a task, specifying a time and date.</w:t>
+      </w:r>
+    </w:p>
+    <w:p>
+      <w:r>
+        <w:rPr>
+          <w:rFonts w:ascii="Calibri" w:hAnsi="Calibri"/>
+          <w:b/>
+          <w:color w:val="000000"/>
+          <w:sz w:val="22"/>
+        </w:rPr>
+        <w:t xml:space="preserve">Constraints: </w:t>
+      </w:r>
+      <w:r>
+        <w:rPr>
+          <w:rFonts w:ascii="Calibri" w:hAnsi="Calibri"/>
+          <w:b w:val="0"/>
+          <w:color w:val="000000"/>
+          <w:sz w:val="22"/>
+        </w:rPr>
+        <w:t>Due dates must be in the future.</w:t>
       </w:r>
     </w:p>
     <w:p>
@@ -511,27 +725,7 @@
           <w:color w:val="000000"/>
           <w:sz w:val="22"/>
         </w:rPr>
-        <w:t>As a user, I want to remove tasks from the list permanently.</w:t>
-      </w:r>
-    </w:p>
-    <w:p>
-      <w:r>
-        <w:rPr>
-          <w:rFonts w:ascii="Calibri" w:hAnsi="Calibri"/>
-          <w:b/>
-          <w:color w:val="000000"/>
-          <w:sz w:val="22"/>
-        </w:rPr>
-        <w:t xml:space="preserve">Dependencies: </w:t>
-      </w:r>
-      <w:r>
-        <w:rPr>
-          <w:rFonts w:ascii="Calibri" w:hAnsi="Calibri"/>
-          <w:b w:val="0"/>
-          <w:color w:val="000000"/>
-          <w:sz w:val="22"/>
-        </w:rPr>
-        <w:t>[]</w:t>
+        <w:t>Reminders must be set for a time before the due date.</w:t>
       </w:r>
     </w:p>
     <w:p>
@@ -565,186 +759,7 @@
           <w:color w:val="000000"/>
           <w:sz w:val="24"/>
         </w:rPr>
-        <w:t>3.2 Deadline and Reminder Management [FR-1]</w:t>
-      </w:r>
-    </w:p>
-    <w:p>
-      <w:r>
-        <w:rPr>
-          <w:rFonts w:ascii="Calibri" w:hAnsi="Calibri"/>
-          <w:b/>
-          <w:color w:val="000000"/>
-          <w:sz w:val="22"/>
-        </w:rPr>
-        <w:t xml:space="preserve">Description: </w:t>
-      </w:r>
-      <w:r>
-        <w:rPr>
-          <w:rFonts w:ascii="Calibri" w:hAnsi="Calibri"/>
-          <w:b w:val="0"/>
-          <w:color w:val="000000"/>
-          <w:sz w:val="22"/>
-        </w:rPr>
-        <w:t>Users should be able to assign due dates and set reminders for their tasks.</w:t>
-      </w:r>
-    </w:p>
-    <w:p>
-      <w:r>
-        <w:rPr>
-          <w:rFonts w:ascii="Calibri" w:hAnsi="Calibri"/>
-          <w:b/>
-          <w:color w:val="000000"/>
-          <w:sz w:val="22"/>
-        </w:rPr>
-        <w:t xml:space="preserve">Priority: </w:t>
-      </w:r>
-      <w:r>
-        <w:rPr>
-          <w:rFonts w:ascii="Calibri" w:hAnsi="Calibri"/>
-          <w:b w:val="0"/>
-          <w:color w:val="000000"/>
-          <w:sz w:val="22"/>
-        </w:rPr>
-        <w:t>High</w:t>
-      </w:r>
-    </w:p>
-    <w:p>
-      <w:r>
-        <w:rPr>
-          <w:rFonts w:ascii="Calibri" w:hAnsi="Calibri"/>
-          <w:b/>
-          <w:color w:val="000000"/>
-          <w:sz w:val="22"/>
-        </w:rPr>
-        <w:t xml:space="preserve">Acceptance Criteria: </w:t>
-      </w:r>
-      <w:r>
-        <w:rPr>
-          <w:rFonts w:ascii="Calibri" w:hAnsi="Calibri"/>
-          <w:b w:val="0"/>
-          <w:color w:val="000000"/>
-          <w:sz w:val="22"/>
-        </w:rPr>
-        <w:t>As a user, I can input a due date for a new task.</w:t>
-      </w:r>
-    </w:p>
-    <w:p>
-      <w:pPr>
-        <w:pStyle w:val="ListBullet"/>
-        <w:ind w:left="720"/>
-      </w:pPr>
-      <w:r>
-        <w:rPr>
-          <w:rFonts w:ascii="Calibri" w:hAnsi="Calibri"/>
-          <w:b w:val="0"/>
-          <w:color w:val="000000"/>
-          <w:sz w:val="22"/>
-        </w:rPr>
-        <w:t>As a user, I can set a reminder for a task with a specific time and date.</w:t>
-      </w:r>
-    </w:p>
-    <w:p>
-      <w:pPr>
-        <w:pStyle w:val="ListBullet"/>
-        <w:ind w:left="720"/>
-      </w:pPr>
-      <w:r>
-        <w:rPr>
-          <w:rFonts w:ascii="Calibri" w:hAnsi="Calibri"/>
-          <w:b w:val="0"/>
-          <w:color w:val="000000"/>
-          <w:sz w:val="22"/>
-        </w:rPr>
-        <w:t>As a user, I can view the due date and reminder information for each task.</w:t>
-      </w:r>
-    </w:p>
-    <w:p>
-      <w:pPr>
-        <w:pStyle w:val="ListBullet"/>
-        <w:ind w:left="720"/>
-      </w:pPr>
-      <w:r>
-        <w:rPr>
-          <w:rFonts w:ascii="Calibri" w:hAnsi="Calibri"/>
-          <w:b w:val="0"/>
-          <w:color w:val="000000"/>
-          <w:sz w:val="22"/>
-        </w:rPr>
-        <w:t>As a user, I can modify the due date and reminder settings for an existing task.</w:t>
-      </w:r>
-    </w:p>
-    <w:p>
-      <w:r>
-        <w:rPr>
-          <w:rFonts w:ascii="Calibri" w:hAnsi="Calibri"/>
-          <w:b/>
-          <w:color w:val="000000"/>
-          <w:sz w:val="22"/>
-        </w:rPr>
-        <w:t xml:space="preserve">Type: </w:t>
-      </w:r>
-      <w:r>
-        <w:rPr>
-          <w:rFonts w:ascii="Calibri" w:hAnsi="Calibri"/>
-          <w:b w:val="0"/>
-          <w:color w:val="000000"/>
-          <w:sz w:val="22"/>
-        </w:rPr>
-        <w:t>Functional</w:t>
-      </w:r>
-    </w:p>
-    <w:p>
-      <w:r>
-        <w:rPr>
-          <w:rFonts w:ascii="Calibri" w:hAnsi="Calibri"/>
-          <w:b/>
-          <w:color w:val="000000"/>
-          <w:sz w:val="22"/>
-        </w:rPr>
-        <w:t xml:space="preserve">Stakeholders: </w:t>
-      </w:r>
-      <w:r>
-        <w:rPr>
-          <w:rFonts w:ascii="Calibri" w:hAnsi="Calibri"/>
-          <w:b w:val="0"/>
-          <w:color w:val="000000"/>
-          <w:sz w:val="22"/>
-        </w:rPr>
-        <w:t>End Users</w:t>
-      </w:r>
-    </w:p>
-    <w:p>
-      <w:r>
-        <w:rPr>
-          <w:rFonts w:ascii="Calibri" w:hAnsi="Calibri"/>
-          <w:b/>
-          <w:color w:val="000000"/>
-          <w:sz w:val="22"/>
-        </w:rPr>
-        <w:t xml:space="preserve">Dependencies: </w:t>
-      </w:r>
-      <w:r>
-        <w:rPr>
-          <w:rFonts w:ascii="Calibri" w:hAnsi="Calibri"/>
-          <w:b w:val="0"/>
-          <w:color w:val="000000"/>
-          <w:sz w:val="22"/>
-        </w:rPr>
-        <w:t>[]</w:t>
-      </w:r>
-    </w:p>
-    <w:p>
-      <w:pPr>
-        <w:spacing w:before="240" w:after="120"/>
-      </w:pPr>
-      <w:r>
-        <w:rPr>
-          <w:rFonts w:ascii="Calibri" w:hAnsi="Calibri"/>
-          <w:b/>
-          <w:color w:val="000000"/>
-          <w:sz w:val="24"/>
-        </w:rPr>
-        <w:t>3.3 Task Categorization [FR-1]</w:t>
+        <w:t>3.3 Task Categorization [2]</w:t>
       </w:r>
     </w:p>
     <w:p>
@@ -775,7 +790,7 @@
           <w:color w:val="000000"/>
           <w:sz w:val="22"/>
         </w:rPr>
-        <w:t xml:space="preserve">Constraints: </w:t>
+        <w:t xml:space="preserve">Application Context: </w:t>
       </w:r>
       <w:r>
         <w:rPr>
@@ -784,7 +799,7 @@
           <w:color w:val="000000"/>
           <w:sz w:val="22"/>
         </w:rPr>
-        <w:t>Categories/tags should be user-defined and allow for multiple tags per task.</w:t>
+        <w:t>To-Do List App</w:t>
       </w:r>
     </w:p>
     <w:p>
@@ -839,7 +854,7 @@
           <w:color w:val="000000"/>
           <w:sz w:val="22"/>
         </w:rPr>
-        <w:t>Users can assign existing categories/tags to tasks.</w:t>
+        <w:t>Users can assign multiple categories/tags to a single task.</w:t>
       </w:r>
     </w:p>
     <w:p>
@@ -854,7 +869,7 @@
           <w:color w:val="000000"/>
           <w:sz w:val="22"/>
         </w:rPr>
-        <w:t>Users can view tasks filtered by specific categories/tags.</w:t>
+        <w:t>Tasks can be filtered and displayed based on assigned categories/tags.</w:t>
       </w:r>
     </w:p>
     <w:p>
@@ -869,7 +884,7 @@
           <w:color w:val="000000"/>
           <w:sz w:val="22"/>
         </w:rPr>
-        <w:t>Users can search for tasks by category/tag.</w:t>
+        <w:t>The system should store and retrieve assigned categories/tags efficiently.</w:t>
       </w:r>
     </w:p>
     <w:p>
@@ -880,7 +895,7 @@
           <w:color w:val="000000"/>
           <w:sz w:val="22"/>
         </w:rPr>
-        <w:t xml:space="preserve">Business Value: </w:t>
+        <w:t xml:space="preserve">Stakeholders: </w:t>
       </w:r>
       <w:r>
         <w:rPr>
@@ -889,7 +904,22 @@
           <w:color w:val="000000"/>
           <w:sz w:val="22"/>
         </w:rPr>
-        <w:t>Improved task organization and filtering will enhance user productivity and task management efficiency.</w:t>
+        <w:t>End Users</w:t>
+      </w:r>
+    </w:p>
+    <w:p>
+      <w:pPr>
+        <w:pStyle w:val="ListBullet"/>
+        <w:ind w:left="720"/>
+      </w:pPr>
+      <w:r>
+        <w:rPr>
+          <w:rFonts w:ascii="Calibri" w:hAnsi="Calibri"/>
+          <w:b w:val="0"/>
+          <w:color w:val="000000"/>
+          <w:sz w:val="22"/>
+        </w:rPr>
+        <w:t>Product Owner</w:t>
       </w:r>
     </w:p>
     <w:p>
@@ -903,7 +933,7 @@
           <w:color w:val="000000"/>
           <w:sz w:val="24"/>
         </w:rPr>
-        <w:t>3.4 Deadline Notification [FR-3]</w:t>
+        <w:t>3.4 Deadline Notifications [3]</w:t>
       </w:r>
     </w:p>
     <w:p>
@@ -954,6 +984,26 @@
           <w:color w:val="000000"/>
           <w:sz w:val="22"/>
         </w:rPr>
+        <w:t xml:space="preserve">Type: </w:t>
+      </w:r>
+      <w:r>
+        <w:rPr>
+          <w:rFonts w:ascii="Calibri" w:hAnsi="Calibri"/>
+          <w:b w:val="0"/>
+          <w:color w:val="000000"/>
+          <w:sz w:val="22"/>
+        </w:rPr>
+        <w:t>Functional</w:t>
+      </w:r>
+    </w:p>
+    <w:p>
+      <w:r>
+        <w:rPr>
+          <w:rFonts w:ascii="Calibri" w:hAnsi="Calibri"/>
+          <w:b/>
+          <w:color w:val="000000"/>
+          <w:sz w:val="22"/>
+        </w:rPr>
         <w:t xml:space="preserve">Acceptance Criteria: </w:t>
       </w:r>
       <w:r>
@@ -963,7 +1013,7 @@
           <w:color w:val="000000"/>
           <w:sz w:val="22"/>
         </w:rPr>
-        <w:t>The app should send a notification at least 24 hours before a task's deadline.</w:t>
+        <w:t>The app should send a notification at least one day before the deadline of a task.</w:t>
       </w:r>
     </w:p>
     <w:p>
@@ -978,7 +1028,7 @@
           <w:color w:val="000000"/>
           <w:sz w:val="22"/>
         </w:rPr>
-        <w:t>The notification should include the task title and deadline date/time.</w:t>
+        <w:t>The notification should include the task title and deadline date.</w:t>
       </w:r>
     </w:p>
     <w:p>
@@ -993,27 +1043,7 @@
           <w:color w:val="000000"/>
           <w:sz w:val="22"/>
         </w:rPr>
-        <w:t>Users should be able to customize notification settings, including notification time and method (e.g., push notification, email, in-app alert).</w:t>
-      </w:r>
-    </w:p>
-    <w:p>
-      <w:r>
-        <w:rPr>
-          <w:rFonts w:ascii="Calibri" w:hAnsi="Calibri"/>
-          <w:b/>
-          <w:color w:val="000000"/>
-          <w:sz w:val="22"/>
-        </w:rPr>
-        <w:t xml:space="preserve">Stakeholders: </w:t>
-      </w:r>
-      <w:r>
-        <w:rPr>
-          <w:rFonts w:ascii="Calibri" w:hAnsi="Calibri"/>
-          <w:b w:val="0"/>
-          <w:color w:val="000000"/>
-          <w:sz w:val="22"/>
-        </w:rPr>
-        <w:t>End-users</w:t>
+        <w:t>Users should be able to customize notification preferences, such as the time of day and method of notification (e.g., push notification, email).</w:t>
       </w:r>
     </w:p>
     <w:p>
@@ -1028,7 +1058,77 @@
           <w:color w:val="000000"/>
           <w:sz w:val="22"/>
         </w:rPr>
-        <w:t>Product Manager</w:t>
+        <w:t>Users should have the option to snooze or dismiss notifications.</w:t>
+      </w:r>
+    </w:p>
+    <w:p>
+      <w:r>
+        <w:rPr>
+          <w:rFonts w:ascii="Calibri" w:hAnsi="Calibri"/>
+          <w:b/>
+          <w:color w:val="000000"/>
+          <w:sz w:val="22"/>
+        </w:rPr>
+        <w:t xml:space="preserve">Constraints: </w:t>
+      </w:r>
+      <w:r>
+        <w:rPr>
+          <w:rFonts w:ascii="Calibri" w:hAnsi="Calibri"/>
+          <w:b w:val="0"/>
+          <w:color w:val="000000"/>
+          <w:sz w:val="22"/>
+        </w:rPr>
+        <w:t>Notifications should not be intrusive and should respect user's privacy.</w:t>
+      </w:r>
+    </w:p>
+    <w:p>
+      <w:pPr>
+        <w:pStyle w:val="ListBullet"/>
+        <w:ind w:left="720"/>
+      </w:pPr>
+      <w:r>
+        <w:rPr>
+          <w:rFonts w:ascii="Calibri" w:hAnsi="Calibri"/>
+          <w:b w:val="0"/>
+          <w:color w:val="000000"/>
+          <w:sz w:val="22"/>
+        </w:rPr>
+        <w:t>The notification system should be reliable and efficient.</w:t>
+      </w:r>
+    </w:p>
+    <w:p>
+      <w:pPr>
+        <w:pStyle w:val="ListBullet"/>
+        <w:ind w:left="720"/>
+      </w:pPr>
+      <w:r>
+        <w:rPr>
+          <w:rFonts w:ascii="Calibri" w:hAnsi="Calibri"/>
+          <w:b w:val="0"/>
+          <w:color w:val="000000"/>
+          <w:sz w:val="22"/>
+        </w:rPr>
+        <w:t>The app should handle different time zones correctly.</w:t>
+      </w:r>
+    </w:p>
+    <w:p>
+      <w:r>
+        <w:rPr>
+          <w:rFonts w:ascii="Calibri" w:hAnsi="Calibri"/>
+          <w:b/>
+          <w:color w:val="000000"/>
+          <w:sz w:val="22"/>
+        </w:rPr>
+        <w:t xml:space="preserve">Dependencies: </w:t>
+      </w:r>
+      <w:r>
+        <w:rPr>
+          <w:rFonts w:ascii="Calibri" w:hAnsi="Calibri"/>
+          <w:b w:val="0"/>
+          <w:color w:val="000000"/>
+          <w:sz w:val="22"/>
+        </w:rPr>
+        <w:t>[]</w:t>
       </w:r>
     </w:p>
     <w:p>
@@ -1119,7 +1219,7 @@
                 <w:color w:val="000000"/>
                 <w:sz w:val="22"/>
               </w:rPr>
-              <w:t>The app should be responsive and mobile-friendly.</w:t>
+              <w:t>The application should be responsive and mobile-friendly.</w:t>
             </w:r>
           </w:p>
         </w:tc>

</xml_diff>

<commit_message>
functional requirements creation in schema and related frontend navigational changes added
</commit_message>
<xml_diff>
--- a/backend/docs/SRS_Document_AI_Generated_Project.docx
+++ b/backend/docs/SRS_Document_AI_Generated_Project.docx
@@ -63,7 +63,7 @@
           <w:color w:val="000000"/>
           <w:sz w:val="24"/>
         </w:rPr>
-        <w:t>Date: August 01, 2025</w:t>
+        <w:t>Date: August 04, 2025</w:t>
       </w:r>
     </w:p>
     <w:p>
@@ -110,7 +110,7 @@
           <w:color w:val="000000"/>
           <w:sz w:val="22"/>
         </w:rPr>
-        <w:t>This document outlines the functional and non-functional requirements for the AI Generated Project system. The primary purpose of this project is To help users manage their tasks efficiently..</w:t>
+        <w:t>This document outlines the functional and non-functional requirements for the AI Generated Project system. The primary purpose of this project is To help users manage tasks efficiently..</w:t>
       </w:r>
     </w:p>
     <w:p>
@@ -343,7 +343,7 @@
           <w:color w:val="000000"/>
           <w:sz w:val="22"/>
         </w:rPr>
-        <w:t>Task Management</w:t>
+        <w:t>Task Creation</w:t>
       </w:r>
     </w:p>
     <w:p>
@@ -358,7 +358,52 @@
           <w:color w:val="000000"/>
           <w:sz w:val="22"/>
         </w:rPr>
-        <w:t>Task Scheduling</w:t>
+        <w:t>Task Editing</w:t>
+      </w:r>
+    </w:p>
+    <w:p>
+      <w:pPr>
+        <w:pStyle w:val="ListBullet"/>
+        <w:ind w:left="720"/>
+      </w:pPr>
+      <w:r>
+        <w:rPr>
+          <w:rFonts w:ascii="Calibri" w:hAnsi="Calibri"/>
+          <w:b w:val="0"/>
+          <w:color w:val="000000"/>
+          <w:sz w:val="22"/>
+        </w:rPr>
+        <w:t>Task Deletion</w:t>
+      </w:r>
+    </w:p>
+    <w:p>
+      <w:pPr>
+        <w:pStyle w:val="ListBullet"/>
+        <w:ind w:left="720"/>
+      </w:pPr>
+      <w:r>
+        <w:rPr>
+          <w:rFonts w:ascii="Calibri" w:hAnsi="Calibri"/>
+          <w:b w:val="0"/>
+          <w:color w:val="000000"/>
+          <w:sz w:val="22"/>
+        </w:rPr>
+        <w:t>Task Due Dates</w:t>
+      </w:r>
+    </w:p>
+    <w:p>
+      <w:pPr>
+        <w:pStyle w:val="ListBullet"/>
+        <w:ind w:left="720"/>
+      </w:pPr>
+      <w:r>
+        <w:rPr>
+          <w:rFonts w:ascii="Calibri" w:hAnsi="Calibri"/>
+          <w:b w:val="0"/>
+          <w:color w:val="000000"/>
+          <w:sz w:val="22"/>
+        </w:rPr>
+        <w:t>Task Reminders</w:t>
       </w:r>
     </w:p>
     <w:p>
@@ -388,7 +433,67 @@
           <w:color w:val="000000"/>
           <w:sz w:val="22"/>
         </w:rPr>
-        <w:t>Deadline Notifications</w:t>
+        <w:t>Calendar View</w:t>
+      </w:r>
+    </w:p>
+    <w:p>
+      <w:pPr>
+        <w:pStyle w:val="ListBullet"/>
+        <w:ind w:left="720"/>
+      </w:pPr>
+      <w:r>
+        <w:rPr>
+          <w:rFonts w:ascii="Calibri" w:hAnsi="Calibri"/>
+          <w:b w:val="0"/>
+          <w:color w:val="000000"/>
+          <w:sz w:val="22"/>
+        </w:rPr>
+        <w:t>List View</w:t>
+      </w:r>
+    </w:p>
+    <w:p>
+      <w:pPr>
+        <w:pStyle w:val="ListBullet"/>
+        <w:ind w:left="720"/>
+      </w:pPr>
+      <w:r>
+        <w:rPr>
+          <w:rFonts w:ascii="Calibri" w:hAnsi="Calibri"/>
+          <w:b w:val="0"/>
+          <w:color w:val="000000"/>
+          <w:sz w:val="22"/>
+        </w:rPr>
+        <w:t>Task Completion</w:t>
+      </w:r>
+    </w:p>
+    <w:p>
+      <w:pPr>
+        <w:pStyle w:val="ListBullet"/>
+        <w:ind w:left="720"/>
+      </w:pPr>
+      <w:r>
+        <w:rPr>
+          <w:rFonts w:ascii="Calibri" w:hAnsi="Calibri"/>
+          <w:b w:val="0"/>
+          <w:color w:val="000000"/>
+          <w:sz w:val="22"/>
+        </w:rPr>
+        <w:t>Data Synchronization</w:t>
+      </w:r>
+    </w:p>
+    <w:p>
+      <w:pPr>
+        <w:pStyle w:val="ListBullet"/>
+        <w:ind w:left="720"/>
+      </w:pPr>
+      <w:r>
+        <w:rPr>
+          <w:rFonts w:ascii="Calibri" w:hAnsi="Calibri"/>
+          <w:b w:val="0"/>
+          <w:color w:val="000000"/>
+          <w:sz w:val="22"/>
+        </w:rPr>
+        <w:t>User Authentication</w:t>
       </w:r>
     </w:p>
     <w:p>
@@ -416,7 +521,7 @@
           <w:color w:val="000000"/>
           <w:sz w:val="24"/>
         </w:rPr>
-        <w:t>3.1 Task Management [0]</w:t>
+        <w:t>3.1 Task Creation [0]</w:t>
       </w:r>
     </w:p>
     <w:p>
@@ -436,7 +541,7 @@
           <w:color w:val="000000"/>
           <w:sz w:val="22"/>
         </w:rPr>
-        <w:t>Users should be able to create, edit, and delete tasks.</w:t>
+        <w:t>Users can create new tasks with a title, description, and optional due date and reminder.</w:t>
       </w:r>
     </w:p>
     <w:p>
@@ -447,7 +552,7 @@
           <w:color w:val="000000"/>
           <w:sz w:val="22"/>
         </w:rPr>
-        <w:t xml:space="preserve">Priority: </w:t>
+        <w:t xml:space="preserve">Application: </w:t>
       </w:r>
       <w:r>
         <w:rPr>
@@ -456,166 +561,7 @@
           <w:color w:val="000000"/>
           <w:sz w:val="22"/>
         </w:rPr>
-        <w:t>High</w:t>
-      </w:r>
-    </w:p>
-    <w:p>
-      <w:r>
-        <w:rPr>
-          <w:rFonts w:ascii="Calibri" w:hAnsi="Calibri"/>
-          <w:b/>
-          <w:color w:val="000000"/>
-          <w:sz w:val="22"/>
-        </w:rPr>
-        <w:t xml:space="preserve">Acceptance Criteria: </w:t>
-      </w:r>
-      <w:r>
-        <w:rPr>
-          <w:rFonts w:ascii="Calibri" w:hAnsi="Calibri"/>
-          <w:b w:val="0"/>
-          <w:color w:val="000000"/>
-          <w:sz w:val="22"/>
-        </w:rPr>
-        <w:t>A user can add a new task with a title and optional description.</w:t>
-      </w:r>
-    </w:p>
-    <w:p>
-      <w:pPr>
-        <w:pStyle w:val="ListBullet"/>
-        <w:ind w:left="720"/>
-      </w:pPr>
-      <w:r>
-        <w:rPr>
-          <w:rFonts w:ascii="Calibri" w:hAnsi="Calibri"/>
-          <w:b w:val="0"/>
-          <w:color w:val="000000"/>
-          <w:sz w:val="22"/>
-        </w:rPr>
-        <w:t>A user can modify the title and description of an existing task.</w:t>
-      </w:r>
-    </w:p>
-    <w:p>
-      <w:pPr>
-        <w:pStyle w:val="ListBullet"/>
-        <w:ind w:left="720"/>
-      </w:pPr>
-      <w:r>
-        <w:rPr>
-          <w:rFonts w:ascii="Calibri" w:hAnsi="Calibri"/>
-          <w:b w:val="0"/>
-          <w:color w:val="000000"/>
-          <w:sz w:val="22"/>
-        </w:rPr>
-        <w:t>A user can delete an existing task permanently.</w:t>
-      </w:r>
-    </w:p>
-    <w:p>
-      <w:pPr>
-        <w:pStyle w:val="ListBullet"/>
-        <w:ind w:left="720"/>
-      </w:pPr>
-      <w:r>
-        <w:rPr>
-          <w:rFonts w:ascii="Calibri" w:hAnsi="Calibri"/>
-          <w:b w:val="0"/>
-          <w:color w:val="000000"/>
-          <w:sz w:val="22"/>
-        </w:rPr>
-        <w:t>Deleted tasks are unrecoverable.</w:t>
-      </w:r>
-    </w:p>
-    <w:p>
-      <w:r>
-        <w:rPr>
-          <w:rFonts w:ascii="Calibri" w:hAnsi="Calibri"/>
-          <w:b/>
-          <w:color w:val="000000"/>
-          <w:sz w:val="22"/>
-        </w:rPr>
-        <w:t xml:space="preserve">Dependencies: </w:t>
-      </w:r>
-      <w:r>
-        <w:rPr>
-          <w:rFonts w:ascii="Calibri" w:hAnsi="Calibri"/>
-          <w:b w:val="0"/>
-          <w:color w:val="000000"/>
-          <w:sz w:val="22"/>
-        </w:rPr>
-        <w:t>[]</w:t>
-      </w:r>
-    </w:p>
-    <w:p>
-      <w:r>
-        <w:rPr>
-          <w:rFonts w:ascii="Calibri" w:hAnsi="Calibri"/>
-          <w:b/>
-          <w:color w:val="000000"/>
-          <w:sz w:val="22"/>
-        </w:rPr>
-        <w:t xml:space="preserve">Related  Requirements: </w:t>
-      </w:r>
-      <w:r>
-        <w:rPr>
-          <w:rFonts w:ascii="Calibri" w:hAnsi="Calibri"/>
-          <w:b w:val="0"/>
-          <w:color w:val="000000"/>
-          <w:sz w:val="22"/>
-        </w:rPr>
-        <w:t>[]</w:t>
-      </w:r>
-    </w:p>
-    <w:p>
-      <w:r>
-        <w:rPr>
-          <w:rFonts w:ascii="Calibri" w:hAnsi="Calibri"/>
-          <w:b/>
-          <w:color w:val="000000"/>
-          <w:sz w:val="22"/>
-        </w:rPr>
-        <w:t xml:space="preserve">Business Value: </w:t>
-      </w:r>
-      <w:r>
-        <w:rPr>
-          <w:rFonts w:ascii="Calibri" w:hAnsi="Calibri"/>
-          <w:b w:val="0"/>
-          <w:color w:val="000000"/>
-          <w:sz w:val="22"/>
-        </w:rPr>
-        <w:t>Enhances user productivity by enabling efficient task management and organization.</w:t>
-      </w:r>
-    </w:p>
-    <w:p>
-      <w:pPr>
-        <w:spacing w:before="240" w:after="120"/>
-      </w:pPr>
-      <w:r>
-        <w:rPr>
-          <w:rFonts w:ascii="Calibri" w:hAnsi="Calibri"/>
-          <w:b/>
-          <w:color w:val="000000"/>
-          <w:sz w:val="24"/>
-        </w:rPr>
-        <w:t>3.2 Task Scheduling [1]</w:t>
-      </w:r>
-    </w:p>
-    <w:p>
-      <w:r>
-        <w:rPr>
-          <w:rFonts w:ascii="Calibri" w:hAnsi="Calibri"/>
-          <w:b/>
-          <w:color w:val="000000"/>
-          <w:sz w:val="22"/>
-        </w:rPr>
-        <w:t xml:space="preserve">Description: </w:t>
-      </w:r>
-      <w:r>
-        <w:rPr>
-          <w:rFonts w:ascii="Calibri" w:hAnsi="Calibri"/>
-          <w:b w:val="0"/>
-          <w:color w:val="000000"/>
-          <w:sz w:val="22"/>
-        </w:rPr>
-        <w:t>Users can assign due dates and set reminders for tasks.</w:t>
+        <w:t>To-Do List App</w:t>
       </w:r>
     </w:p>
     <w:p>
@@ -666,7 +612,7 @@
           <w:color w:val="000000"/>
           <w:sz w:val="22"/>
         </w:rPr>
-        <w:t xml:space="preserve">Acceptance Criteria: </w:t>
+        <w:t xml:space="preserve">Dependencies: </w:t>
       </w:r>
       <w:r>
         <w:rPr>
@@ -675,22 +621,7 @@
           <w:color w:val="000000"/>
           <w:sz w:val="22"/>
         </w:rPr>
-        <w:t>Users can input a due date for a task in a user-friendly format (e.g., MM/DD/YYYY or DD-MMM-YYYY).</w:t>
-      </w:r>
-    </w:p>
-    <w:p>
-      <w:pPr>
-        <w:pStyle w:val="ListBullet"/>
-        <w:ind w:left="720"/>
-      </w:pPr>
-      <w:r>
-        <w:rPr>
-          <w:rFonts w:ascii="Calibri" w:hAnsi="Calibri"/>
-          <w:b w:val="0"/>
-          <w:color w:val="000000"/>
-          <w:sz w:val="22"/>
-        </w:rPr>
-        <w:t>Users can set a reminder for a task, specifying a time and date.</w:t>
+        <w:t>[]</w:t>
       </w:r>
     </w:p>
     <w:p>
@@ -710,7 +641,7 @@
           <w:color w:val="000000"/>
           <w:sz w:val="22"/>
         </w:rPr>
-        <w:t>Due dates must be in the future.</w:t>
+        <w:t>Task title must be at least 3 characters long.</w:t>
       </w:r>
     </w:p>
     <w:p>
@@ -725,7 +656,7 @@
           <w:color w:val="000000"/>
           <w:sz w:val="22"/>
         </w:rPr>
-        <w:t>Reminders must be set for a time before the due date.</w:t>
+        <w:t>Due date must be in a valid date format.</w:t>
       </w:r>
     </w:p>
     <w:p>
@@ -736,7 +667,7 @@
           <w:color w:val="000000"/>
           <w:sz w:val="22"/>
         </w:rPr>
-        <w:t xml:space="preserve">Related Requirements: </w:t>
+        <w:t xml:space="preserve">Acceptance  Criteria: </w:t>
       </w:r>
       <w:r>
         <w:rPr>
@@ -745,7 +676,52 @@
           <w:color w:val="000000"/>
           <w:sz w:val="22"/>
         </w:rPr>
-        <w:t>[]</w:t>
+        <w:t>A user can enter a task title and description to create a new task.</w:t>
+      </w:r>
+    </w:p>
+    <w:p>
+      <w:pPr>
+        <w:pStyle w:val="ListBullet"/>
+        <w:ind w:left="720"/>
+      </w:pPr>
+      <w:r>
+        <w:rPr>
+          <w:rFonts w:ascii="Calibri" w:hAnsi="Calibri"/>
+          <w:b w:val="0"/>
+          <w:color w:val="000000"/>
+          <w:sz w:val="22"/>
+        </w:rPr>
+        <w:t>A user can optionally set a due date for a task.</w:t>
+      </w:r>
+    </w:p>
+    <w:p>
+      <w:pPr>
+        <w:pStyle w:val="ListBullet"/>
+        <w:ind w:left="720"/>
+      </w:pPr>
+      <w:r>
+        <w:rPr>
+          <w:rFonts w:ascii="Calibri" w:hAnsi="Calibri"/>
+          <w:b w:val="0"/>
+          <w:color w:val="000000"/>
+          <w:sz w:val="22"/>
+        </w:rPr>
+        <w:t>A user can optionally set a reminder for a task.</w:t>
+      </w:r>
+    </w:p>
+    <w:p>
+      <w:pPr>
+        <w:pStyle w:val="ListBullet"/>
+        <w:ind w:left="720"/>
+      </w:pPr>
+      <w:r>
+        <w:rPr>
+          <w:rFonts w:ascii="Calibri" w:hAnsi="Calibri"/>
+          <w:b w:val="0"/>
+          <w:color w:val="000000"/>
+          <w:sz w:val="22"/>
+        </w:rPr>
+        <w:t>Created tasks are displayed in the task list.</w:t>
       </w:r>
     </w:p>
     <w:p>
@@ -759,7 +735,7 @@
           <w:color w:val="000000"/>
           <w:sz w:val="24"/>
         </w:rPr>
-        <w:t>3.3 Task Categorization [2]</w:t>
+        <w:t>3.2 Task Editing [1]</w:t>
       </w:r>
     </w:p>
     <w:p>
@@ -779,7 +755,7 @@
           <w:color w:val="000000"/>
           <w:sz w:val="22"/>
         </w:rPr>
-        <w:t>Users should be able to assign categories or tags to tasks for better organization and filtering.</w:t>
+        <w:t>Users can modify existing tasks by updating their title, description, due date, reminder, or status.</w:t>
       </w:r>
     </w:p>
     <w:p>
@@ -790,7 +766,7 @@
           <w:color w:val="000000"/>
           <w:sz w:val="22"/>
         </w:rPr>
-        <w:t xml:space="preserve">Application Context: </w:t>
+        <w:t xml:space="preserve">Application: </w:t>
       </w:r>
       <w:r>
         <w:rPr>
@@ -800,160 +776,6 @@
           <w:sz w:val="22"/>
         </w:rPr>
         <w:t>To-Do List App</w:t>
-      </w:r>
-    </w:p>
-    <w:p>
-      <w:r>
-        <w:rPr>
-          <w:rFonts w:ascii="Calibri" w:hAnsi="Calibri"/>
-          <w:b/>
-          <w:color w:val="000000"/>
-          <w:sz w:val="22"/>
-        </w:rPr>
-        <w:t xml:space="preserve">Priority: </w:t>
-      </w:r>
-      <w:r>
-        <w:rPr>
-          <w:rFonts w:ascii="Calibri" w:hAnsi="Calibri"/>
-          <w:b w:val="0"/>
-          <w:color w:val="000000"/>
-          <w:sz w:val="22"/>
-        </w:rPr>
-        <w:t>High</w:t>
-      </w:r>
-    </w:p>
-    <w:p>
-      <w:r>
-        <w:rPr>
-          <w:rFonts w:ascii="Calibri" w:hAnsi="Calibri"/>
-          <w:b/>
-          <w:color w:val="000000"/>
-          <w:sz w:val="22"/>
-        </w:rPr>
-        <w:t xml:space="preserve">Acceptance Criteria: </w:t>
-      </w:r>
-      <w:r>
-        <w:rPr>
-          <w:rFonts w:ascii="Calibri" w:hAnsi="Calibri"/>
-          <w:b w:val="0"/>
-          <w:color w:val="000000"/>
-          <w:sz w:val="22"/>
-        </w:rPr>
-        <w:t>Users can create new categories/tags.</w:t>
-      </w:r>
-    </w:p>
-    <w:p>
-      <w:pPr>
-        <w:pStyle w:val="ListBullet"/>
-        <w:ind w:left="720"/>
-      </w:pPr>
-      <w:r>
-        <w:rPr>
-          <w:rFonts w:ascii="Calibri" w:hAnsi="Calibri"/>
-          <w:b w:val="0"/>
-          <w:color w:val="000000"/>
-          <w:sz w:val="22"/>
-        </w:rPr>
-        <w:t>Users can assign multiple categories/tags to a single task.</w:t>
-      </w:r>
-    </w:p>
-    <w:p>
-      <w:pPr>
-        <w:pStyle w:val="ListBullet"/>
-        <w:ind w:left="720"/>
-      </w:pPr>
-      <w:r>
-        <w:rPr>
-          <w:rFonts w:ascii="Calibri" w:hAnsi="Calibri"/>
-          <w:b w:val="0"/>
-          <w:color w:val="000000"/>
-          <w:sz w:val="22"/>
-        </w:rPr>
-        <w:t>Tasks can be filtered and displayed based on assigned categories/tags.</w:t>
-      </w:r>
-    </w:p>
-    <w:p>
-      <w:pPr>
-        <w:pStyle w:val="ListBullet"/>
-        <w:ind w:left="720"/>
-      </w:pPr>
-      <w:r>
-        <w:rPr>
-          <w:rFonts w:ascii="Calibri" w:hAnsi="Calibri"/>
-          <w:b w:val="0"/>
-          <w:color w:val="000000"/>
-          <w:sz w:val="22"/>
-        </w:rPr>
-        <w:t>The system should store and retrieve assigned categories/tags efficiently.</w:t>
-      </w:r>
-    </w:p>
-    <w:p>
-      <w:r>
-        <w:rPr>
-          <w:rFonts w:ascii="Calibri" w:hAnsi="Calibri"/>
-          <w:b/>
-          <w:color w:val="000000"/>
-          <w:sz w:val="22"/>
-        </w:rPr>
-        <w:t xml:space="preserve">Stakeholders: </w:t>
-      </w:r>
-      <w:r>
-        <w:rPr>
-          <w:rFonts w:ascii="Calibri" w:hAnsi="Calibri"/>
-          <w:b w:val="0"/>
-          <w:color w:val="000000"/>
-          <w:sz w:val="22"/>
-        </w:rPr>
-        <w:t>End Users</w:t>
-      </w:r>
-    </w:p>
-    <w:p>
-      <w:pPr>
-        <w:pStyle w:val="ListBullet"/>
-        <w:ind w:left="720"/>
-      </w:pPr>
-      <w:r>
-        <w:rPr>
-          <w:rFonts w:ascii="Calibri" w:hAnsi="Calibri"/>
-          <w:b w:val="0"/>
-          <w:color w:val="000000"/>
-          <w:sz w:val="22"/>
-        </w:rPr>
-        <w:t>Product Owner</w:t>
-      </w:r>
-    </w:p>
-    <w:p>
-      <w:pPr>
-        <w:spacing w:before="240" w:after="120"/>
-      </w:pPr>
-      <w:r>
-        <w:rPr>
-          <w:rFonts w:ascii="Calibri" w:hAnsi="Calibri"/>
-          <w:b/>
-          <w:color w:val="000000"/>
-          <w:sz w:val="24"/>
-        </w:rPr>
-        <w:t>3.4 Deadline Notifications [3]</w:t>
-      </w:r>
-    </w:p>
-    <w:p>
-      <w:r>
-        <w:rPr>
-          <w:rFonts w:ascii="Calibri" w:hAnsi="Calibri"/>
-          <w:b/>
-          <w:color w:val="000000"/>
-          <w:sz w:val="22"/>
-        </w:rPr>
-        <w:t xml:space="preserve">Description: </w:t>
-      </w:r>
-      <w:r>
-        <w:rPr>
-          <w:rFonts w:ascii="Calibri" w:hAnsi="Calibri"/>
-          <w:b w:val="0"/>
-          <w:color w:val="000000"/>
-          <w:sz w:val="22"/>
-        </w:rPr>
-        <w:t>The app should notify users of upcoming deadlines.</w:t>
       </w:r>
     </w:p>
     <w:p>
@@ -1004,7 +826,7 @@
           <w:color w:val="000000"/>
           <w:sz w:val="22"/>
         </w:rPr>
-        <w:t xml:space="preserve">Acceptance Criteria: </w:t>
+        <w:t xml:space="preserve">Dependencies: </w:t>
       </w:r>
       <w:r>
         <w:rPr>
@@ -1013,52 +835,7 @@
           <w:color w:val="000000"/>
           <w:sz w:val="22"/>
         </w:rPr>
-        <w:t>The app should send a notification at least one day before the deadline of a task.</w:t>
-      </w:r>
-    </w:p>
-    <w:p>
-      <w:pPr>
-        <w:pStyle w:val="ListBullet"/>
-        <w:ind w:left="720"/>
-      </w:pPr>
-      <w:r>
-        <w:rPr>
-          <w:rFonts w:ascii="Calibri" w:hAnsi="Calibri"/>
-          <w:b w:val="0"/>
-          <w:color w:val="000000"/>
-          <w:sz w:val="22"/>
-        </w:rPr>
-        <w:t>The notification should include the task title and deadline date.</w:t>
-      </w:r>
-    </w:p>
-    <w:p>
-      <w:pPr>
-        <w:pStyle w:val="ListBullet"/>
-        <w:ind w:left="720"/>
-      </w:pPr>
-      <w:r>
-        <w:rPr>
-          <w:rFonts w:ascii="Calibri" w:hAnsi="Calibri"/>
-          <w:b w:val="0"/>
-          <w:color w:val="000000"/>
-          <w:sz w:val="22"/>
-        </w:rPr>
-        <w:t>Users should be able to customize notification preferences, such as the time of day and method of notification (e.g., push notification, email).</w:t>
-      </w:r>
-    </w:p>
-    <w:p>
-      <w:pPr>
-        <w:pStyle w:val="ListBullet"/>
-        <w:ind w:left="720"/>
-      </w:pPr>
-      <w:r>
-        <w:rPr>
-          <w:rFonts w:ascii="Calibri" w:hAnsi="Calibri"/>
-          <w:b w:val="0"/>
-          <w:color w:val="000000"/>
-          <w:sz w:val="22"/>
-        </w:rPr>
-        <w:t>Users should have the option to snooze or dismiss notifications.</w:t>
+        <w:t>[]</w:t>
       </w:r>
     </w:p>
     <w:p>
@@ -1078,7 +855,27 @@
           <w:color w:val="000000"/>
           <w:sz w:val="22"/>
         </w:rPr>
-        <w:t>Notifications should not be intrusive and should respect user's privacy.</w:t>
+        <w:t>Edits should be reflected in real-time.</w:t>
+      </w:r>
+    </w:p>
+    <w:p>
+      <w:r>
+        <w:rPr>
+          <w:rFonts w:ascii="Calibri" w:hAnsi="Calibri"/>
+          <w:b/>
+          <w:color w:val="000000"/>
+          <w:sz w:val="22"/>
+        </w:rPr>
+        <w:t xml:space="preserve">Acceptance  Criteria: </w:t>
+      </w:r>
+      <w:r>
+        <w:rPr>
+          <w:rFonts w:ascii="Calibri" w:hAnsi="Calibri"/>
+          <w:b w:val="0"/>
+          <w:color w:val="000000"/>
+          <w:sz w:val="22"/>
+        </w:rPr>
+        <w:t>Users can change the title of an existing task.</w:t>
       </w:r>
     </w:p>
     <w:p>
@@ -1093,7 +890,7 @@
           <w:color w:val="000000"/>
           <w:sz w:val="22"/>
         </w:rPr>
-        <w:t>The notification system should be reliable and efficient.</w:t>
+        <w:t>Users can add or modify the description of an existing task.</w:t>
       </w:r>
     </w:p>
     <w:p>
@@ -1108,7 +905,693 @@
           <w:color w:val="000000"/>
           <w:sz w:val="22"/>
         </w:rPr>
-        <w:t>The app should handle different time zones correctly.</w:t>
+        <w:t>Users can update the due date of an existing task.</w:t>
+      </w:r>
+    </w:p>
+    <w:p>
+      <w:pPr>
+        <w:pStyle w:val="ListBullet"/>
+        <w:ind w:left="720"/>
+      </w:pPr>
+      <w:r>
+        <w:rPr>
+          <w:rFonts w:ascii="Calibri" w:hAnsi="Calibri"/>
+          <w:b w:val="0"/>
+          <w:color w:val="000000"/>
+          <w:sz w:val="22"/>
+        </w:rPr>
+        <w:t>Users can set or modify a reminder for an existing task.</w:t>
+      </w:r>
+    </w:p>
+    <w:p>
+      <w:pPr>
+        <w:pStyle w:val="ListBullet"/>
+        <w:ind w:left="720"/>
+      </w:pPr>
+      <w:r>
+        <w:rPr>
+          <w:rFonts w:ascii="Calibri" w:hAnsi="Calibri"/>
+          <w:b w:val="0"/>
+          <w:color w:val="000000"/>
+          <w:sz w:val="22"/>
+        </w:rPr>
+        <w:t>Users can change the status of an existing task (e.g., from 'Pending' to 'In Progress' or 'Completed').</w:t>
+      </w:r>
+    </w:p>
+    <w:p>
+      <w:pPr>
+        <w:spacing w:before="240" w:after="120"/>
+      </w:pPr>
+      <w:r>
+        <w:rPr>
+          <w:rFonts w:ascii="Calibri" w:hAnsi="Calibri"/>
+          <w:b/>
+          <w:color w:val="000000"/>
+          <w:sz w:val="24"/>
+        </w:rPr>
+        <w:t>3.3 Task Deletion [2]</w:t>
+      </w:r>
+    </w:p>
+    <w:p>
+      <w:r>
+        <w:rPr>
+          <w:rFonts w:ascii="Calibri" w:hAnsi="Calibri"/>
+          <w:b/>
+          <w:color w:val="000000"/>
+          <w:sz w:val="22"/>
+        </w:rPr>
+        <w:t xml:space="preserve">Description: </w:t>
+      </w:r>
+      <w:r>
+        <w:rPr>
+          <w:rFonts w:ascii="Calibri" w:hAnsi="Calibri"/>
+          <w:b w:val="0"/>
+          <w:color w:val="000000"/>
+          <w:sz w:val="22"/>
+        </w:rPr>
+        <w:t>Users can permanently remove tasks from the to-do list.</w:t>
+      </w:r>
+    </w:p>
+    <w:p>
+      <w:r>
+        <w:rPr>
+          <w:rFonts w:ascii="Calibri" w:hAnsi="Calibri"/>
+          <w:b/>
+          <w:color w:val="000000"/>
+          <w:sz w:val="22"/>
+        </w:rPr>
+        <w:t xml:space="preserve">Application Area: </w:t>
+      </w:r>
+      <w:r>
+        <w:rPr>
+          <w:rFonts w:ascii="Calibri" w:hAnsi="Calibri"/>
+          <w:b w:val="0"/>
+          <w:color w:val="000000"/>
+          <w:sz w:val="22"/>
+        </w:rPr>
+        <w:t>Task Management</w:t>
+      </w:r>
+    </w:p>
+    <w:p>
+      <w:r>
+        <w:rPr>
+          <w:rFonts w:ascii="Calibri" w:hAnsi="Calibri"/>
+          <w:b/>
+          <w:color w:val="000000"/>
+          <w:sz w:val="22"/>
+        </w:rPr>
+        <w:t xml:space="preserve">Priority: </w:t>
+      </w:r>
+      <w:r>
+        <w:rPr>
+          <w:rFonts w:ascii="Calibri" w:hAnsi="Calibri"/>
+          <w:b w:val="0"/>
+          <w:color w:val="000000"/>
+          <w:sz w:val="22"/>
+        </w:rPr>
+        <w:t>High</w:t>
+      </w:r>
+    </w:p>
+    <w:p>
+      <w:r>
+        <w:rPr>
+          <w:rFonts w:ascii="Calibri" w:hAnsi="Calibri"/>
+          <w:b/>
+          <w:color w:val="000000"/>
+          <w:sz w:val="22"/>
+        </w:rPr>
+        <w:t xml:space="preserve">Type: </w:t>
+      </w:r>
+      <w:r>
+        <w:rPr>
+          <w:rFonts w:ascii="Calibri" w:hAnsi="Calibri"/>
+          <w:b w:val="0"/>
+          <w:color w:val="000000"/>
+          <w:sz w:val="22"/>
+        </w:rPr>
+        <w:t>Functional</w:t>
+      </w:r>
+    </w:p>
+    <w:p>
+      <w:r>
+        <w:rPr>
+          <w:rFonts w:ascii="Calibri" w:hAnsi="Calibri"/>
+          <w:b/>
+          <w:color w:val="000000"/>
+          <w:sz w:val="22"/>
+        </w:rPr>
+        <w:t xml:space="preserve">Stakeholders: </w:t>
+      </w:r>
+      <w:r>
+        <w:rPr>
+          <w:rFonts w:ascii="Calibri" w:hAnsi="Calibri"/>
+          <w:b w:val="0"/>
+          <w:color w:val="000000"/>
+          <w:sz w:val="22"/>
+        </w:rPr>
+        <w:t>End Users</w:t>
+      </w:r>
+    </w:p>
+    <w:p>
+      <w:r>
+        <w:rPr>
+          <w:rFonts w:ascii="Calibri" w:hAnsi="Calibri"/>
+          <w:b/>
+          <w:color w:val="000000"/>
+          <w:sz w:val="22"/>
+        </w:rPr>
+        <w:t xml:space="preserve">Constraints: </w:t>
+      </w:r>
+      <w:r>
+        <w:rPr>
+          <w:rFonts w:ascii="Calibri" w:hAnsi="Calibri"/>
+          <w:b w:val="0"/>
+          <w:color w:val="000000"/>
+          <w:sz w:val="22"/>
+        </w:rPr>
+        <w:t>Deleted tasks cannot be recovered.</w:t>
+      </w:r>
+    </w:p>
+    <w:p>
+      <w:pPr>
+        <w:pStyle w:val="ListBullet"/>
+        <w:ind w:left="720"/>
+      </w:pPr>
+      <w:r>
+        <w:rPr>
+          <w:rFonts w:ascii="Calibri" w:hAnsi="Calibri"/>
+          <w:b w:val="0"/>
+          <w:color w:val="000000"/>
+          <w:sz w:val="22"/>
+        </w:rPr>
+        <w:t>Deletion should be irreversible.</w:t>
+      </w:r>
+    </w:p>
+    <w:p>
+      <w:r>
+        <w:rPr>
+          <w:rFonts w:ascii="Calibri" w:hAnsi="Calibri"/>
+          <w:b/>
+          <w:color w:val="000000"/>
+          <w:sz w:val="22"/>
+        </w:rPr>
+        <w:t xml:space="preserve">Acceptance Criteria: </w:t>
+      </w:r>
+      <w:r>
+        <w:rPr>
+          <w:rFonts w:ascii="Calibri" w:hAnsi="Calibri"/>
+          <w:b w:val="0"/>
+          <w:color w:val="000000"/>
+          <w:sz w:val="22"/>
+        </w:rPr>
+        <w:t>A user can select a task and delete it.</w:t>
+      </w:r>
+    </w:p>
+    <w:p>
+      <w:pPr>
+        <w:pStyle w:val="ListBullet"/>
+        <w:ind w:left="720"/>
+      </w:pPr>
+      <w:r>
+        <w:rPr>
+          <w:rFonts w:ascii="Calibri" w:hAnsi="Calibri"/>
+          <w:b w:val="0"/>
+          <w:color w:val="000000"/>
+          <w:sz w:val="22"/>
+        </w:rPr>
+        <w:t>Deleted tasks are removed from the task list display.</w:t>
+      </w:r>
+    </w:p>
+    <w:p>
+      <w:pPr>
+        <w:pStyle w:val="ListBullet"/>
+        <w:ind w:left="720"/>
+      </w:pPr>
+      <w:r>
+        <w:rPr>
+          <w:rFonts w:ascii="Calibri" w:hAnsi="Calibri"/>
+          <w:b w:val="0"/>
+          <w:color w:val="000000"/>
+          <w:sz w:val="22"/>
+        </w:rPr>
+        <w:t>Confirmation dialog should appear before deleting a task.</w:t>
+      </w:r>
+    </w:p>
+    <w:p>
+      <w:pPr>
+        <w:pStyle w:val="ListBullet"/>
+        <w:ind w:left="720"/>
+      </w:pPr>
+      <w:r>
+        <w:rPr>
+          <w:rFonts w:ascii="Calibri" w:hAnsi="Calibri"/>
+          <w:b w:val="0"/>
+          <w:color w:val="000000"/>
+          <w:sz w:val="22"/>
+        </w:rPr>
+        <w:t>The confirmation dialog should clearly state the action (deleting the task) and its irreversibility.</w:t>
+      </w:r>
+    </w:p>
+    <w:p>
+      <w:pPr>
+        <w:pStyle w:val="ListBullet"/>
+        <w:ind w:left="720"/>
+      </w:pPr>
+      <w:r>
+        <w:rPr>
+          <w:rFonts w:ascii="Calibri" w:hAnsi="Calibri"/>
+          <w:b w:val="0"/>
+          <w:color w:val="000000"/>
+          <w:sz w:val="22"/>
+        </w:rPr>
+        <w:t>The user should be able to cancel the deletion action.</w:t>
+      </w:r>
+    </w:p>
+    <w:p>
+      <w:pPr>
+        <w:spacing w:before="240" w:after="120"/>
+      </w:pPr>
+      <w:r>
+        <w:rPr>
+          <w:rFonts w:ascii="Calibri" w:hAnsi="Calibri"/>
+          <w:b/>
+          <w:color w:val="000000"/>
+          <w:sz w:val="24"/>
+        </w:rPr>
+        <w:t>3.4 Task Due Dates [3]</w:t>
+      </w:r>
+    </w:p>
+    <w:p>
+      <w:r>
+        <w:rPr>
+          <w:rFonts w:ascii="Calibri" w:hAnsi="Calibri"/>
+          <w:b/>
+          <w:color w:val="000000"/>
+          <w:sz w:val="22"/>
+        </w:rPr>
+        <w:t xml:space="preserve">Description: </w:t>
+      </w:r>
+      <w:r>
+        <w:rPr>
+          <w:rFonts w:ascii="Calibri" w:hAnsi="Calibri"/>
+          <w:b w:val="0"/>
+          <w:color w:val="000000"/>
+          <w:sz w:val="22"/>
+        </w:rPr>
+        <w:t>Users can set due dates for tasks to track deadlines.</w:t>
+      </w:r>
+    </w:p>
+    <w:p>
+      <w:r>
+        <w:rPr>
+          <w:rFonts w:ascii="Calibri" w:hAnsi="Calibri"/>
+          <w:b/>
+          <w:color w:val="000000"/>
+          <w:sz w:val="22"/>
+        </w:rPr>
+        <w:t xml:space="preserve">Constraints: </w:t>
+      </w:r>
+      <w:r>
+        <w:rPr>
+          <w:rFonts w:ascii="Calibri" w:hAnsi="Calibri"/>
+          <w:b w:val="0"/>
+          <w:color w:val="000000"/>
+          <w:sz w:val="22"/>
+        </w:rPr>
+        <w:t>Due dates must be in a valid date format (e.g., YYYY-MM-DD).</w:t>
+      </w:r>
+    </w:p>
+    <w:p>
+      <w:r>
+        <w:rPr>
+          <w:rFonts w:ascii="Calibri" w:hAnsi="Calibri"/>
+          <w:b/>
+          <w:color w:val="000000"/>
+          <w:sz w:val="22"/>
+        </w:rPr>
+        <w:t xml:space="preserve">Acceptance  Criteria: </w:t>
+      </w:r>
+      <w:r>
+        <w:rPr>
+          <w:rFonts w:ascii="Calibri" w:hAnsi="Calibri"/>
+          <w:b w:val="0"/>
+          <w:color w:val="000000"/>
+          <w:sz w:val="22"/>
+        </w:rPr>
+        <w:t>Users can input a due date for a new task.</w:t>
+      </w:r>
+    </w:p>
+    <w:p>
+      <w:pPr>
+        <w:pStyle w:val="ListBullet"/>
+        <w:ind w:left="720"/>
+      </w:pPr>
+      <w:r>
+        <w:rPr>
+          <w:rFonts w:ascii="Calibri" w:hAnsi="Calibri"/>
+          <w:b w:val="0"/>
+          <w:color w:val="000000"/>
+          <w:sz w:val="22"/>
+        </w:rPr>
+        <w:t>Existing tasks can have their due dates updated.</w:t>
+      </w:r>
+    </w:p>
+    <w:p>
+      <w:pPr>
+        <w:pStyle w:val="ListBullet"/>
+        <w:ind w:left="720"/>
+      </w:pPr>
+      <w:r>
+        <w:rPr>
+          <w:rFonts w:ascii="Calibri" w:hAnsi="Calibri"/>
+          <w:b w:val="0"/>
+          <w:color w:val="000000"/>
+          <w:sz w:val="22"/>
+        </w:rPr>
+        <w:t>The app should display the due date for each task.</w:t>
+      </w:r>
+    </w:p>
+    <w:p>
+      <w:pPr>
+        <w:pStyle w:val="ListBullet"/>
+        <w:ind w:left="720"/>
+      </w:pPr>
+      <w:r>
+        <w:rPr>
+          <w:rFonts w:ascii="Calibri" w:hAnsi="Calibri"/>
+          <w:b w:val="0"/>
+          <w:color w:val="000000"/>
+          <w:sz w:val="22"/>
+        </w:rPr>
+        <w:t>Tasks should be sorted by due date (ascending or descending).</w:t>
+      </w:r>
+    </w:p>
+    <w:p>
+      <w:r>
+        <w:rPr>
+          <w:rFonts w:ascii="Calibri" w:hAnsi="Calibri"/>
+          <w:b/>
+          <w:color w:val="000000"/>
+          <w:sz w:val="22"/>
+        </w:rPr>
+        <w:t xml:space="preserve">Priority: </w:t>
+      </w:r>
+      <w:r>
+        <w:rPr>
+          <w:rFonts w:ascii="Calibri" w:hAnsi="Calibri"/>
+          <w:b w:val="0"/>
+          <w:color w:val="000000"/>
+          <w:sz w:val="22"/>
+        </w:rPr>
+        <w:t>High</w:t>
+      </w:r>
+    </w:p>
+    <w:p>
+      <w:r>
+        <w:rPr>
+          <w:rFonts w:ascii="Calibri" w:hAnsi="Calibri"/>
+          <w:b/>
+          <w:color w:val="000000"/>
+          <w:sz w:val="22"/>
+        </w:rPr>
+        <w:t xml:space="preserve">Category: </w:t>
+      </w:r>
+      <w:r>
+        <w:rPr>
+          <w:rFonts w:ascii="Calibri" w:hAnsi="Calibri"/>
+          <w:b w:val="0"/>
+          <w:color w:val="000000"/>
+          <w:sz w:val="22"/>
+        </w:rPr>
+        <w:t>Core Functionality</w:t>
+      </w:r>
+    </w:p>
+    <w:p>
+      <w:pPr>
+        <w:spacing w:before="240" w:after="120"/>
+      </w:pPr>
+      <w:r>
+        <w:rPr>
+          <w:rFonts w:ascii="Calibri" w:hAnsi="Calibri"/>
+          <w:b/>
+          <w:color w:val="000000"/>
+          <w:sz w:val="24"/>
+        </w:rPr>
+        <w:t>3.5 Task Reminders [4]</w:t>
+      </w:r>
+    </w:p>
+    <w:p>
+      <w:r>
+        <w:rPr>
+          <w:rFonts w:ascii="Calibri" w:hAnsi="Calibri"/>
+          <w:b/>
+          <w:color w:val="000000"/>
+          <w:sz w:val="22"/>
+        </w:rPr>
+        <w:t xml:space="preserve">Description: </w:t>
+      </w:r>
+      <w:r>
+        <w:rPr>
+          <w:rFonts w:ascii="Calibri" w:hAnsi="Calibri"/>
+          <w:b w:val="0"/>
+          <w:color w:val="000000"/>
+          <w:sz w:val="22"/>
+        </w:rPr>
+        <w:t>Users can set reminders for tasks to prompt them about upcoming deadlines.</w:t>
+      </w:r>
+    </w:p>
+    <w:p>
+      <w:r>
+        <w:rPr>
+          <w:rFonts w:ascii="Calibri" w:hAnsi="Calibri"/>
+          <w:b/>
+          <w:color w:val="000000"/>
+          <w:sz w:val="22"/>
+        </w:rPr>
+        <w:t xml:space="preserve">Constraints: </w:t>
+      </w:r>
+      <w:r>
+        <w:rPr>
+          <w:rFonts w:ascii="Calibri" w:hAnsi="Calibri"/>
+          <w:b w:val="0"/>
+          <w:color w:val="000000"/>
+          <w:sz w:val="22"/>
+        </w:rPr>
+        <w:t>Reminders must be set within a valid date and time range.</w:t>
+      </w:r>
+    </w:p>
+    <w:p>
+      <w:pPr>
+        <w:pStyle w:val="ListBullet"/>
+        <w:ind w:left="720"/>
+      </w:pPr>
+      <w:r>
+        <w:rPr>
+          <w:rFonts w:ascii="Calibri" w:hAnsi="Calibri"/>
+          <w:b w:val="0"/>
+          <w:color w:val="000000"/>
+          <w:sz w:val="22"/>
+        </w:rPr>
+        <w:t>Users should be able to select the type of reminder notification (e.g., sound, vibration, email).</w:t>
+      </w:r>
+    </w:p>
+    <w:p>
+      <w:r>
+        <w:rPr>
+          <w:rFonts w:ascii="Calibri" w:hAnsi="Calibri"/>
+          <w:b/>
+          <w:color w:val="000000"/>
+          <w:sz w:val="22"/>
+        </w:rPr>
+        <w:t xml:space="preserve">Acceptance  Criteria: </w:t>
+      </w:r>
+      <w:r>
+        <w:rPr>
+          <w:rFonts w:ascii="Calibri" w:hAnsi="Calibri"/>
+          <w:b w:val="0"/>
+          <w:color w:val="000000"/>
+          <w:sz w:val="22"/>
+        </w:rPr>
+        <w:t>Users can specify a date and time for a reminder.</w:t>
+      </w:r>
+    </w:p>
+    <w:p>
+      <w:pPr>
+        <w:pStyle w:val="ListBullet"/>
+        <w:ind w:left="720"/>
+      </w:pPr>
+      <w:r>
+        <w:rPr>
+          <w:rFonts w:ascii="Calibri" w:hAnsi="Calibri"/>
+          <w:b w:val="0"/>
+          <w:color w:val="000000"/>
+          <w:sz w:val="22"/>
+        </w:rPr>
+        <w:t>The app should display a notification to the user when a reminder is triggered.</w:t>
+      </w:r>
+    </w:p>
+    <w:p>
+      <w:pPr>
+        <w:pStyle w:val="ListBullet"/>
+        <w:ind w:left="720"/>
+      </w:pPr>
+      <w:r>
+        <w:rPr>
+          <w:rFonts w:ascii="Calibri" w:hAnsi="Calibri"/>
+          <w:b w:val="0"/>
+          <w:color w:val="000000"/>
+          <w:sz w:val="22"/>
+        </w:rPr>
+        <w:t>Users can view a list of upcoming reminders.</w:t>
+      </w:r>
+    </w:p>
+    <w:p>
+      <w:pPr>
+        <w:pStyle w:val="ListBullet"/>
+        <w:ind w:left="720"/>
+      </w:pPr>
+      <w:r>
+        <w:rPr>
+          <w:rFonts w:ascii="Calibri" w:hAnsi="Calibri"/>
+          <w:b w:val="0"/>
+          <w:color w:val="000000"/>
+          <w:sz w:val="22"/>
+        </w:rPr>
+        <w:t>Reminders should be adjustable or cancellable by the user.</w:t>
+      </w:r>
+    </w:p>
+    <w:p>
+      <w:r>
+        <w:rPr>
+          <w:rFonts w:ascii="Calibri" w:hAnsi="Calibri"/>
+          <w:b/>
+          <w:color w:val="000000"/>
+          <w:sz w:val="22"/>
+        </w:rPr>
+        <w:t xml:space="preserve">Priority: </w:t>
+      </w:r>
+      <w:r>
+        <w:rPr>
+          <w:rFonts w:ascii="Calibri" w:hAnsi="Calibri"/>
+          <w:b w:val="0"/>
+          <w:color w:val="000000"/>
+          <w:sz w:val="22"/>
+        </w:rPr>
+        <w:t>High</w:t>
+      </w:r>
+    </w:p>
+    <w:p>
+      <w:r>
+        <w:rPr>
+          <w:rFonts w:ascii="Calibri" w:hAnsi="Calibri"/>
+          <w:b/>
+          <w:color w:val="000000"/>
+          <w:sz w:val="22"/>
+        </w:rPr>
+        <w:t xml:space="preserve">Type: </w:t>
+      </w:r>
+      <w:r>
+        <w:rPr>
+          <w:rFonts w:ascii="Calibri" w:hAnsi="Calibri"/>
+          <w:b w:val="0"/>
+          <w:color w:val="000000"/>
+          <w:sz w:val="22"/>
+        </w:rPr>
+        <w:t>Functional</w:t>
+      </w:r>
+    </w:p>
+    <w:p>
+      <w:pPr>
+        <w:spacing w:before="240" w:after="120"/>
+      </w:pPr>
+      <w:r>
+        <w:rPr>
+          <w:rFonts w:ascii="Calibri" w:hAnsi="Calibri"/>
+          <w:b/>
+          <w:color w:val="000000"/>
+          <w:sz w:val="24"/>
+        </w:rPr>
+        <w:t>3.6 Task Categorization [5]</w:t>
+      </w:r>
+    </w:p>
+    <w:p>
+      <w:r>
+        <w:rPr>
+          <w:rFonts w:ascii="Calibri" w:hAnsi="Calibri"/>
+          <w:b/>
+          <w:color w:val="000000"/>
+          <w:sz w:val="22"/>
+        </w:rPr>
+        <w:t xml:space="preserve">Description: </w:t>
+      </w:r>
+      <w:r>
+        <w:rPr>
+          <w:rFonts w:ascii="Calibri" w:hAnsi="Calibri"/>
+          <w:b w:val="0"/>
+          <w:color w:val="000000"/>
+          <w:sz w:val="22"/>
+        </w:rPr>
+        <w:t>Users can categorize tasks using tags or labels for better organization.</w:t>
+      </w:r>
+    </w:p>
+    <w:p>
+      <w:r>
+        <w:rPr>
+          <w:rFonts w:ascii="Calibri" w:hAnsi="Calibri"/>
+          <w:b/>
+          <w:color w:val="000000"/>
+          <w:sz w:val="22"/>
+        </w:rPr>
+        <w:t xml:space="preserve">Application Area: </w:t>
+      </w:r>
+      <w:r>
+        <w:rPr>
+          <w:rFonts w:ascii="Calibri" w:hAnsi="Calibri"/>
+          <w:b w:val="0"/>
+          <w:color w:val="000000"/>
+          <w:sz w:val="22"/>
+        </w:rPr>
+        <w:t>Task Management</w:t>
+      </w:r>
+    </w:p>
+    <w:p>
+      <w:r>
+        <w:rPr>
+          <w:rFonts w:ascii="Calibri" w:hAnsi="Calibri"/>
+          <w:b/>
+          <w:color w:val="000000"/>
+          <w:sz w:val="22"/>
+        </w:rPr>
+        <w:t xml:space="preserve">Priority: </w:t>
+      </w:r>
+      <w:r>
+        <w:rPr>
+          <w:rFonts w:ascii="Calibri" w:hAnsi="Calibri"/>
+          <w:b w:val="0"/>
+          <w:color w:val="000000"/>
+          <w:sz w:val="22"/>
+        </w:rPr>
+        <w:t>High</w:t>
+      </w:r>
+    </w:p>
+    <w:p>
+      <w:r>
+        <w:rPr>
+          <w:rFonts w:ascii="Calibri" w:hAnsi="Calibri"/>
+          <w:b/>
+          <w:color w:val="000000"/>
+          <w:sz w:val="22"/>
+        </w:rPr>
+        <w:t xml:space="preserve">Type: </w:t>
+      </w:r>
+      <w:r>
+        <w:rPr>
+          <w:rFonts w:ascii="Calibri" w:hAnsi="Calibri"/>
+          <w:b w:val="0"/>
+          <w:color w:val="000000"/>
+          <w:sz w:val="22"/>
+        </w:rPr>
+        <w:t>Functional</w:t>
       </w:r>
     </w:p>
     <w:p>
@@ -1129,6 +1612,1166 @@
           <w:sz w:val="22"/>
         </w:rPr>
         <w:t>[]</w:t>
+      </w:r>
+    </w:p>
+    <w:p>
+      <w:r>
+        <w:rPr>
+          <w:rFonts w:ascii="Calibri" w:hAnsi="Calibri"/>
+          <w:b/>
+          <w:color w:val="000000"/>
+          <w:sz w:val="22"/>
+        </w:rPr>
+        <w:t xml:space="preserve">Constraints: </w:t>
+      </w:r>
+      <w:r>
+        <w:rPr>
+          <w:rFonts w:ascii="Calibri" w:hAnsi="Calibri"/>
+          <w:b w:val="0"/>
+          <w:color w:val="000000"/>
+          <w:sz w:val="22"/>
+        </w:rPr>
+        <w:t>Tags should be alphanumeric and allow spaces.</w:t>
+      </w:r>
+    </w:p>
+    <w:p>
+      <w:pPr>
+        <w:pStyle w:val="ListBullet"/>
+        <w:ind w:left="720"/>
+      </w:pPr>
+      <w:r>
+        <w:rPr>
+          <w:rFonts w:ascii="Calibri" w:hAnsi="Calibri"/>
+          <w:b w:val="0"/>
+          <w:color w:val="000000"/>
+          <w:sz w:val="22"/>
+        </w:rPr>
+        <w:t>Users should be able to apply multiple tags to a single task.</w:t>
+      </w:r>
+    </w:p>
+    <w:p>
+      <w:r>
+        <w:rPr>
+          <w:rFonts w:ascii="Calibri" w:hAnsi="Calibri"/>
+          <w:b/>
+          <w:color w:val="000000"/>
+          <w:sz w:val="22"/>
+        </w:rPr>
+        <w:t xml:space="preserve">Acceptance Criteria: </w:t>
+      </w:r>
+      <w:r>
+        <w:rPr>
+          <w:rFonts w:ascii="Calibri" w:hAnsi="Calibri"/>
+          <w:b w:val="0"/>
+          <w:color w:val="000000"/>
+          <w:sz w:val="22"/>
+        </w:rPr>
+        <w:t>Users can create new tags.</w:t>
+      </w:r>
+    </w:p>
+    <w:p>
+      <w:pPr>
+        <w:pStyle w:val="ListBullet"/>
+        <w:ind w:left="720"/>
+      </w:pPr>
+      <w:r>
+        <w:rPr>
+          <w:rFonts w:ascii="Calibri" w:hAnsi="Calibri"/>
+          <w:b w:val="0"/>
+          <w:color w:val="000000"/>
+          <w:sz w:val="22"/>
+        </w:rPr>
+        <w:t>Users can assign existing tags to tasks.</w:t>
+      </w:r>
+    </w:p>
+    <w:p>
+      <w:pPr>
+        <w:pStyle w:val="ListBullet"/>
+        <w:ind w:left="720"/>
+      </w:pPr>
+      <w:r>
+        <w:rPr>
+          <w:rFonts w:ascii="Calibri" w:hAnsi="Calibri"/>
+          <w:b w:val="0"/>
+          <w:color w:val="000000"/>
+          <w:sz w:val="22"/>
+        </w:rPr>
+        <w:t>Users can view tasks filtered by specific tags.</w:t>
+      </w:r>
+    </w:p>
+    <w:p>
+      <w:pPr>
+        <w:pStyle w:val="ListBullet"/>
+        <w:ind w:left="720"/>
+      </w:pPr>
+      <w:r>
+        <w:rPr>
+          <w:rFonts w:ascii="Calibri" w:hAnsi="Calibri"/>
+          <w:b w:val="0"/>
+          <w:color w:val="000000"/>
+          <w:sz w:val="22"/>
+        </w:rPr>
+        <w:t>Users can search for tasks by tag.</w:t>
+      </w:r>
+    </w:p>
+    <w:p>
+      <w:pPr>
+        <w:spacing w:before="240" w:after="120"/>
+      </w:pPr>
+      <w:r>
+        <w:rPr>
+          <w:rFonts w:ascii="Calibri" w:hAnsi="Calibri"/>
+          <w:b/>
+          <w:color w:val="000000"/>
+          <w:sz w:val="24"/>
+        </w:rPr>
+        <w:t>3.7 Calendar View [6]</w:t>
+      </w:r>
+    </w:p>
+    <w:p>
+      <w:r>
+        <w:rPr>
+          <w:rFonts w:ascii="Calibri" w:hAnsi="Calibri"/>
+          <w:b/>
+          <w:color w:val="000000"/>
+          <w:sz w:val="22"/>
+        </w:rPr>
+        <w:t xml:space="preserve">Description: </w:t>
+      </w:r>
+      <w:r>
+        <w:rPr>
+          <w:rFonts w:ascii="Calibri" w:hAnsi="Calibri"/>
+          <w:b w:val="0"/>
+          <w:color w:val="000000"/>
+          <w:sz w:val="22"/>
+        </w:rPr>
+        <w:t>The app provides a view to display tasks in a calendar format, showing task due dates.</w:t>
+      </w:r>
+    </w:p>
+    <w:p>
+      <w:r>
+        <w:rPr>
+          <w:rFonts w:ascii="Calibri" w:hAnsi="Calibri"/>
+          <w:b/>
+          <w:color w:val="000000"/>
+          <w:sz w:val="22"/>
+        </w:rPr>
+        <w:t xml:space="preserve">Constraints: </w:t>
+      </w:r>
+      <w:r>
+        <w:rPr>
+          <w:rFonts w:ascii="Calibri" w:hAnsi="Calibri"/>
+          <w:b w:val="0"/>
+          <w:color w:val="000000"/>
+          <w:sz w:val="22"/>
+        </w:rPr>
+        <w:t>[]</w:t>
+      </w:r>
+    </w:p>
+    <w:p>
+      <w:r>
+        <w:rPr>
+          <w:rFonts w:ascii="Calibri" w:hAnsi="Calibri"/>
+          <w:b/>
+          <w:color w:val="000000"/>
+          <w:sz w:val="22"/>
+        </w:rPr>
+        <w:t xml:space="preserve">Acceptance  Criteria: </w:t>
+      </w:r>
+      <w:r>
+        <w:rPr>
+          <w:rFonts w:ascii="Calibri" w:hAnsi="Calibri"/>
+          <w:b w:val="0"/>
+          <w:color w:val="000000"/>
+          <w:sz w:val="22"/>
+        </w:rPr>
+        <w:t>Tasks should be displayed as events on the calendar.</w:t>
+      </w:r>
+    </w:p>
+    <w:p>
+      <w:pPr>
+        <w:pStyle w:val="ListBullet"/>
+        <w:ind w:left="720"/>
+      </w:pPr>
+      <w:r>
+        <w:rPr>
+          <w:rFonts w:ascii="Calibri" w:hAnsi="Calibri"/>
+          <w:b w:val="0"/>
+          <w:color w:val="000000"/>
+          <w:sz w:val="22"/>
+        </w:rPr>
+        <w:t>The calendar should display tasks for the current day, week, and month.</w:t>
+      </w:r>
+    </w:p>
+    <w:p>
+      <w:pPr>
+        <w:pStyle w:val="ListBullet"/>
+        <w:ind w:left="720"/>
+      </w:pPr>
+      <w:r>
+        <w:rPr>
+          <w:rFonts w:ascii="Calibri" w:hAnsi="Calibri"/>
+          <w:b w:val="0"/>
+          <w:color w:val="000000"/>
+          <w:sz w:val="22"/>
+        </w:rPr>
+        <w:t>Users should be able to navigate between different calendar views (day, week, month).</w:t>
+      </w:r>
+    </w:p>
+    <w:p>
+      <w:pPr>
+        <w:pStyle w:val="ListBullet"/>
+        <w:ind w:left="720"/>
+      </w:pPr>
+      <w:r>
+        <w:rPr>
+          <w:rFonts w:ascii="Calibri" w:hAnsi="Calibri"/>
+          <w:b w:val="0"/>
+          <w:color w:val="000000"/>
+          <w:sz w:val="22"/>
+        </w:rPr>
+        <w:t>Each calendar event should display the task title and due date.</w:t>
+      </w:r>
+    </w:p>
+    <w:p>
+      <w:pPr>
+        <w:pStyle w:val="ListBullet"/>
+        <w:ind w:left="720"/>
+      </w:pPr>
+      <w:r>
+        <w:rPr>
+          <w:rFonts w:ascii="Calibri" w:hAnsi="Calibri"/>
+          <w:b w:val="0"/>
+          <w:color w:val="000000"/>
+          <w:sz w:val="22"/>
+        </w:rPr>
+        <w:t>Users should be able to click on a calendar event to view the associated task details.</w:t>
+      </w:r>
+    </w:p>
+    <w:p>
+      <w:r>
+        <w:rPr>
+          <w:rFonts w:ascii="Calibri" w:hAnsi="Calibri"/>
+          <w:b/>
+          <w:color w:val="000000"/>
+          <w:sz w:val="22"/>
+        </w:rPr>
+        <w:t xml:space="preserve">Priority: </w:t>
+      </w:r>
+      <w:r>
+        <w:rPr>
+          <w:rFonts w:ascii="Calibri" w:hAnsi="Calibri"/>
+          <w:b w:val="0"/>
+          <w:color w:val="000000"/>
+          <w:sz w:val="22"/>
+        </w:rPr>
+        <w:t>High</w:t>
+      </w:r>
+    </w:p>
+    <w:p>
+      <w:r>
+        <w:rPr>
+          <w:rFonts w:ascii="Calibri" w:hAnsi="Calibri"/>
+          <w:b/>
+          <w:color w:val="000000"/>
+          <w:sz w:val="22"/>
+        </w:rPr>
+        <w:t xml:space="preserve">Stakeholders: </w:t>
+      </w:r>
+      <w:r>
+        <w:rPr>
+          <w:rFonts w:ascii="Calibri" w:hAnsi="Calibri"/>
+          <w:b w:val="0"/>
+          <w:color w:val="000000"/>
+          <w:sz w:val="22"/>
+        </w:rPr>
+        <w:t>End Users</w:t>
+      </w:r>
+    </w:p>
+    <w:p>
+      <w:r>
+        <w:rPr>
+          <w:rFonts w:ascii="Calibri" w:hAnsi="Calibri"/>
+          <w:b/>
+          <w:color w:val="000000"/>
+          <w:sz w:val="22"/>
+        </w:rPr>
+        <w:t xml:space="preserve">Dependencies: </w:t>
+      </w:r>
+      <w:r>
+        <w:rPr>
+          <w:rFonts w:ascii="Calibri" w:hAnsi="Calibri"/>
+          <w:b w:val="0"/>
+          <w:color w:val="000000"/>
+          <w:sz w:val="22"/>
+        </w:rPr>
+        <w:t>[]</w:t>
+      </w:r>
+    </w:p>
+    <w:p>
+      <w:r>
+        <w:rPr>
+          <w:rFonts w:ascii="Calibri" w:hAnsi="Calibri"/>
+          <w:b/>
+          <w:color w:val="000000"/>
+          <w:sz w:val="22"/>
+        </w:rPr>
+        <w:t xml:space="preserve">Related  Requirements: </w:t>
+      </w:r>
+      <w:r>
+        <w:rPr>
+          <w:rFonts w:ascii="Calibri" w:hAnsi="Calibri"/>
+          <w:b w:val="0"/>
+          <w:color w:val="000000"/>
+          <w:sz w:val="22"/>
+        </w:rPr>
+        <w:t>[]</w:t>
+      </w:r>
+    </w:p>
+    <w:p>
+      <w:pPr>
+        <w:spacing w:before="240" w:after="120"/>
+      </w:pPr>
+      <w:r>
+        <w:rPr>
+          <w:rFonts w:ascii="Calibri" w:hAnsi="Calibri"/>
+          <w:b/>
+          <w:color w:val="000000"/>
+          <w:sz w:val="24"/>
+        </w:rPr>
+        <w:t>3.8 List View [7]</w:t>
+      </w:r>
+    </w:p>
+    <w:p>
+      <w:r>
+        <w:rPr>
+          <w:rFonts w:ascii="Calibri" w:hAnsi="Calibri"/>
+          <w:b/>
+          <w:color w:val="000000"/>
+          <w:sz w:val="22"/>
+        </w:rPr>
+        <w:t xml:space="preserve">Description: </w:t>
+      </w:r>
+      <w:r>
+        <w:rPr>
+          <w:rFonts w:ascii="Calibri" w:hAnsi="Calibri"/>
+          <w:b w:val="0"/>
+          <w:color w:val="000000"/>
+          <w:sz w:val="22"/>
+        </w:rPr>
+        <w:t>The app provides a list view to display all tasks, allowing users to sort and filter them.</w:t>
+      </w:r>
+    </w:p>
+    <w:p>
+      <w:r>
+        <w:rPr>
+          <w:rFonts w:ascii="Calibri" w:hAnsi="Calibri"/>
+          <w:b/>
+          <w:color w:val="000000"/>
+          <w:sz w:val="22"/>
+        </w:rPr>
+        <w:t xml:space="preserve">Priority: </w:t>
+      </w:r>
+      <w:r>
+        <w:rPr>
+          <w:rFonts w:ascii="Calibri" w:hAnsi="Calibri"/>
+          <w:b w:val="0"/>
+          <w:color w:val="000000"/>
+          <w:sz w:val="22"/>
+        </w:rPr>
+        <w:t>High</w:t>
+      </w:r>
+    </w:p>
+    <w:p>
+      <w:r>
+        <w:rPr>
+          <w:rFonts w:ascii="Calibri" w:hAnsi="Calibri"/>
+          <w:b/>
+          <w:color w:val="000000"/>
+          <w:sz w:val="22"/>
+        </w:rPr>
+        <w:t xml:space="preserve">Type: </w:t>
+      </w:r>
+      <w:r>
+        <w:rPr>
+          <w:rFonts w:ascii="Calibri" w:hAnsi="Calibri"/>
+          <w:b w:val="0"/>
+          <w:color w:val="000000"/>
+          <w:sz w:val="22"/>
+        </w:rPr>
+        <w:t>Functional</w:t>
+      </w:r>
+    </w:p>
+    <w:p>
+      <w:r>
+        <w:rPr>
+          <w:rFonts w:ascii="Calibri" w:hAnsi="Calibri"/>
+          <w:b/>
+          <w:color w:val="000000"/>
+          <w:sz w:val="22"/>
+        </w:rPr>
+        <w:t xml:space="preserve">Application Area: </w:t>
+      </w:r>
+      <w:r>
+        <w:rPr>
+          <w:rFonts w:ascii="Calibri" w:hAnsi="Calibri"/>
+          <w:b w:val="0"/>
+          <w:color w:val="000000"/>
+          <w:sz w:val="22"/>
+        </w:rPr>
+        <w:t>User Interface</w:t>
+      </w:r>
+    </w:p>
+    <w:p>
+      <w:r>
+        <w:rPr>
+          <w:rFonts w:ascii="Calibri" w:hAnsi="Calibri"/>
+          <w:b/>
+          <w:color w:val="000000"/>
+          <w:sz w:val="22"/>
+        </w:rPr>
+        <w:t xml:space="preserve">Constraints: </w:t>
+      </w:r>
+      <w:r>
+        <w:rPr>
+          <w:rFonts w:ascii="Calibri" w:hAnsi="Calibri"/>
+          <w:b w:val="0"/>
+          <w:color w:val="000000"/>
+          <w:sz w:val="22"/>
+        </w:rPr>
+        <w:t>The list view should be responsive and adapt to different screen sizes.</w:t>
+      </w:r>
+    </w:p>
+    <w:p>
+      <w:r>
+        <w:rPr>
+          <w:rFonts w:ascii="Calibri" w:hAnsi="Calibri"/>
+          <w:b/>
+          <w:color w:val="000000"/>
+          <w:sz w:val="22"/>
+        </w:rPr>
+        <w:t xml:space="preserve">Acceptance Criteria: </w:t>
+      </w:r>
+      <w:r>
+        <w:rPr>
+          <w:rFonts w:ascii="Calibri" w:hAnsi="Calibri"/>
+          <w:b w:val="0"/>
+          <w:color w:val="000000"/>
+          <w:sz w:val="22"/>
+        </w:rPr>
+        <w:t>Display all tasks in an organized list format.</w:t>
+      </w:r>
+    </w:p>
+    <w:p>
+      <w:pPr>
+        <w:pStyle w:val="ListBullet"/>
+        <w:ind w:left="720"/>
+      </w:pPr>
+      <w:r>
+        <w:rPr>
+          <w:rFonts w:ascii="Calibri" w:hAnsi="Calibri"/>
+          <w:b w:val="0"/>
+          <w:color w:val="000000"/>
+          <w:sz w:val="22"/>
+        </w:rPr>
+        <w:t>Allow sorting tasks by due date, priority, or creation date.</w:t>
+      </w:r>
+    </w:p>
+    <w:p>
+      <w:pPr>
+        <w:pStyle w:val="ListBullet"/>
+        <w:ind w:left="720"/>
+      </w:pPr>
+      <w:r>
+        <w:rPr>
+          <w:rFonts w:ascii="Calibri" w:hAnsi="Calibri"/>
+          <w:b w:val="0"/>
+          <w:color w:val="000000"/>
+          <w:sz w:val="22"/>
+        </w:rPr>
+        <w:t>Enable filtering tasks by status (e.g., completed, pending)</w:t>
+      </w:r>
+    </w:p>
+    <w:p>
+      <w:pPr>
+        <w:pStyle w:val="ListBullet"/>
+        <w:ind w:left="720"/>
+      </w:pPr>
+      <w:r>
+        <w:rPr>
+          <w:rFonts w:ascii="Calibri" w:hAnsi="Calibri"/>
+          <w:b w:val="0"/>
+          <w:color w:val="000000"/>
+          <w:sz w:val="22"/>
+        </w:rPr>
+        <w:t>Provide clear visual indicators for task status (e.g., completed tasks marked with a checkmark).</w:t>
+      </w:r>
+    </w:p>
+    <w:p>
+      <w:pPr>
+        <w:spacing w:before="240" w:after="120"/>
+      </w:pPr>
+      <w:r>
+        <w:rPr>
+          <w:rFonts w:ascii="Calibri" w:hAnsi="Calibri"/>
+          <w:b/>
+          <w:color w:val="000000"/>
+          <w:sz w:val="24"/>
+        </w:rPr>
+        <w:t>3.9 Task Completion [8]</w:t>
+      </w:r>
+    </w:p>
+    <w:p>
+      <w:r>
+        <w:rPr>
+          <w:rFonts w:ascii="Calibri" w:hAnsi="Calibri"/>
+          <w:b/>
+          <w:color w:val="000000"/>
+          <w:sz w:val="22"/>
+        </w:rPr>
+        <w:t xml:space="preserve">Description: </w:t>
+      </w:r>
+      <w:r>
+        <w:rPr>
+          <w:rFonts w:ascii="Calibri" w:hAnsi="Calibri"/>
+          <w:b w:val="0"/>
+          <w:color w:val="000000"/>
+          <w:sz w:val="22"/>
+        </w:rPr>
+        <w:t>Users can mark tasks as complete to indicate they have been finished.</w:t>
+      </w:r>
+    </w:p>
+    <w:p>
+      <w:r>
+        <w:rPr>
+          <w:rFonts w:ascii="Calibri" w:hAnsi="Calibri"/>
+          <w:b/>
+          <w:color w:val="000000"/>
+          <w:sz w:val="22"/>
+        </w:rPr>
+        <w:t xml:space="preserve">Constraints: </w:t>
+      </w:r>
+      <w:r>
+        <w:rPr>
+          <w:rFonts w:ascii="Calibri" w:hAnsi="Calibri"/>
+          <w:b w:val="0"/>
+          <w:color w:val="000000"/>
+          <w:sz w:val="22"/>
+        </w:rPr>
+        <w:t>[]</w:t>
+      </w:r>
+    </w:p>
+    <w:p>
+      <w:r>
+        <w:rPr>
+          <w:rFonts w:ascii="Calibri" w:hAnsi="Calibri"/>
+          <w:b/>
+          <w:color w:val="000000"/>
+          <w:sz w:val="22"/>
+        </w:rPr>
+        <w:t xml:space="preserve">Acceptance  Criteria: </w:t>
+      </w:r>
+      <w:r>
+        <w:rPr>
+          <w:rFonts w:ascii="Calibri" w:hAnsi="Calibri"/>
+          <w:b w:val="0"/>
+          <w:color w:val="000000"/>
+          <w:sz w:val="22"/>
+        </w:rPr>
+        <w:t>A user should be able to visually mark a task as complete.</w:t>
+      </w:r>
+    </w:p>
+    <w:p>
+      <w:pPr>
+        <w:pStyle w:val="ListBullet"/>
+        <w:ind w:left="720"/>
+      </w:pPr>
+      <w:r>
+        <w:rPr>
+          <w:rFonts w:ascii="Calibri" w:hAnsi="Calibri"/>
+          <w:b w:val="0"/>
+          <w:color w:val="000000"/>
+          <w:sz w:val="22"/>
+        </w:rPr>
+        <w:t>Marking a task as complete should update its status in the application.</w:t>
+      </w:r>
+    </w:p>
+    <w:p>
+      <w:pPr>
+        <w:pStyle w:val="ListBullet"/>
+        <w:ind w:left="720"/>
+      </w:pPr>
+      <w:r>
+        <w:rPr>
+          <w:rFonts w:ascii="Calibri" w:hAnsi="Calibri"/>
+          <w:b w:val="0"/>
+          <w:color w:val="000000"/>
+          <w:sz w:val="22"/>
+        </w:rPr>
+        <w:t>Completed tasks should be distinguishable from incomplete tasks.</w:t>
+      </w:r>
+    </w:p>
+    <w:p>
+      <w:pPr>
+        <w:pStyle w:val="ListBullet"/>
+        <w:ind w:left="720"/>
+      </w:pPr>
+      <w:r>
+        <w:rPr>
+          <w:rFonts w:ascii="Calibri" w:hAnsi="Calibri"/>
+          <w:b w:val="0"/>
+          <w:color w:val="000000"/>
+          <w:sz w:val="22"/>
+        </w:rPr>
+        <w:t>There should be a clear action to unmark a task as complete, reverting it to incomplete status.</w:t>
+      </w:r>
+    </w:p>
+    <w:p>
+      <w:r>
+        <w:rPr>
+          <w:rFonts w:ascii="Calibri" w:hAnsi="Calibri"/>
+          <w:b/>
+          <w:color w:val="000000"/>
+          <w:sz w:val="22"/>
+        </w:rPr>
+        <w:t xml:space="preserve">Priority: </w:t>
+      </w:r>
+      <w:r>
+        <w:rPr>
+          <w:rFonts w:ascii="Calibri" w:hAnsi="Calibri"/>
+          <w:b w:val="0"/>
+          <w:color w:val="000000"/>
+          <w:sz w:val="22"/>
+        </w:rPr>
+        <w:t>High</w:t>
+      </w:r>
+    </w:p>
+    <w:p>
+      <w:r>
+        <w:rPr>
+          <w:rFonts w:ascii="Calibri" w:hAnsi="Calibri"/>
+          <w:b/>
+          <w:color w:val="000000"/>
+          <w:sz w:val="22"/>
+        </w:rPr>
+        <w:t xml:space="preserve">Business  Value: </w:t>
+      </w:r>
+      <w:r>
+        <w:rPr>
+          <w:rFonts w:ascii="Calibri" w:hAnsi="Calibri"/>
+          <w:b w:val="0"/>
+          <w:color w:val="000000"/>
+          <w:sz w:val="22"/>
+        </w:rPr>
+        <w:t>Improves user satisfaction and task management efficiency by allowing users to track progress.</w:t>
+      </w:r>
+    </w:p>
+    <w:p>
+      <w:r>
+        <w:rPr>
+          <w:rFonts w:ascii="Calibri" w:hAnsi="Calibri"/>
+          <w:b/>
+          <w:color w:val="000000"/>
+          <w:sz w:val="22"/>
+        </w:rPr>
+        <w:t xml:space="preserve">Stakeholders: </w:t>
+      </w:r>
+      <w:r>
+        <w:rPr>
+          <w:rFonts w:ascii="Calibri" w:hAnsi="Calibri"/>
+          <w:b w:val="0"/>
+          <w:color w:val="000000"/>
+          <w:sz w:val="22"/>
+        </w:rPr>
+        <w:t>End-users</w:t>
+      </w:r>
+    </w:p>
+    <w:p>
+      <w:pPr>
+        <w:pStyle w:val="ListBullet"/>
+        <w:ind w:left="720"/>
+      </w:pPr>
+      <w:r>
+        <w:rPr>
+          <w:rFonts w:ascii="Calibri" w:hAnsi="Calibri"/>
+          <w:b w:val="0"/>
+          <w:color w:val="000000"/>
+          <w:sz w:val="22"/>
+        </w:rPr>
+        <w:t>Product Manager</w:t>
+      </w:r>
+    </w:p>
+    <w:p>
+      <w:pPr>
+        <w:spacing w:before="240" w:after="120"/>
+      </w:pPr>
+      <w:r>
+        <w:rPr>
+          <w:rFonts w:ascii="Calibri" w:hAnsi="Calibri"/>
+          <w:b/>
+          <w:color w:val="000000"/>
+          <w:sz w:val="24"/>
+        </w:rPr>
+        <w:t>3.10 Data Synchronization [9]</w:t>
+      </w:r>
+    </w:p>
+    <w:p>
+      <w:r>
+        <w:rPr>
+          <w:rFonts w:ascii="Calibri" w:hAnsi="Calibri"/>
+          <w:b/>
+          <w:color w:val="000000"/>
+          <w:sz w:val="22"/>
+        </w:rPr>
+        <w:t xml:space="preserve">Description: </w:t>
+      </w:r>
+      <w:r>
+        <w:rPr>
+          <w:rFonts w:ascii="Calibri" w:hAnsi="Calibri"/>
+          <w:b w:val="0"/>
+          <w:color w:val="000000"/>
+          <w:sz w:val="22"/>
+        </w:rPr>
+        <w:t>The app allows users to synchronize their task data across multiple devices.</w:t>
+      </w:r>
+    </w:p>
+    <w:p>
+      <w:r>
+        <w:rPr>
+          <w:rFonts w:ascii="Calibri" w:hAnsi="Calibri"/>
+          <w:b/>
+          <w:color w:val="000000"/>
+          <w:sz w:val="22"/>
+        </w:rPr>
+        <w:t xml:space="preserve">Priority: </w:t>
+      </w:r>
+      <w:r>
+        <w:rPr>
+          <w:rFonts w:ascii="Calibri" w:hAnsi="Calibri"/>
+          <w:b w:val="0"/>
+          <w:color w:val="000000"/>
+          <w:sz w:val="22"/>
+        </w:rPr>
+        <w:t>High</w:t>
+      </w:r>
+    </w:p>
+    <w:p>
+      <w:r>
+        <w:rPr>
+          <w:rFonts w:ascii="Calibri" w:hAnsi="Calibri"/>
+          <w:b/>
+          <w:color w:val="000000"/>
+          <w:sz w:val="22"/>
+        </w:rPr>
+        <w:t xml:space="preserve">Type: </w:t>
+      </w:r>
+      <w:r>
+        <w:rPr>
+          <w:rFonts w:ascii="Calibri" w:hAnsi="Calibri"/>
+          <w:b w:val="0"/>
+          <w:color w:val="000000"/>
+          <w:sz w:val="22"/>
+        </w:rPr>
+        <w:t>Functional</w:t>
+      </w:r>
+    </w:p>
+    <w:p>
+      <w:r>
+        <w:rPr>
+          <w:rFonts w:ascii="Calibri" w:hAnsi="Calibri"/>
+          <w:b/>
+          <w:color w:val="000000"/>
+          <w:sz w:val="22"/>
+        </w:rPr>
+        <w:t xml:space="preserve">Stakeholders: </w:t>
+      </w:r>
+      <w:r>
+        <w:rPr>
+          <w:rFonts w:ascii="Calibri" w:hAnsi="Calibri"/>
+          <w:b w:val="0"/>
+          <w:color w:val="000000"/>
+          <w:sz w:val="22"/>
+        </w:rPr>
+        <w:t>Users</w:t>
+      </w:r>
+    </w:p>
+    <w:p>
+      <w:pPr>
+        <w:pStyle w:val="ListBullet"/>
+        <w:ind w:left="720"/>
+      </w:pPr>
+      <w:r>
+        <w:rPr>
+          <w:rFonts w:ascii="Calibri" w:hAnsi="Calibri"/>
+          <w:b w:val="0"/>
+          <w:color w:val="000000"/>
+          <w:sz w:val="22"/>
+        </w:rPr>
+        <w:t>Development Team</w:t>
+      </w:r>
+    </w:p>
+    <w:p>
+      <w:r>
+        <w:rPr>
+          <w:rFonts w:ascii="Calibri" w:hAnsi="Calibri"/>
+          <w:b/>
+          <w:color w:val="000000"/>
+          <w:sz w:val="22"/>
+        </w:rPr>
+        <w:t xml:space="preserve">Constraints: </w:t>
+      </w:r>
+      <w:r>
+        <w:rPr>
+          <w:rFonts w:ascii="Calibri" w:hAnsi="Calibri"/>
+          <w:b w:val="0"/>
+          <w:color w:val="000000"/>
+          <w:sz w:val="22"/>
+        </w:rPr>
+        <w:t>Synchronization should occur seamlessly in the background.</w:t>
+      </w:r>
+    </w:p>
+    <w:p>
+      <w:pPr>
+        <w:pStyle w:val="ListBullet"/>
+        <w:ind w:left="720"/>
+      </w:pPr>
+      <w:r>
+        <w:rPr>
+          <w:rFonts w:ascii="Calibri" w:hAnsi="Calibri"/>
+          <w:b w:val="0"/>
+          <w:color w:val="000000"/>
+          <w:sz w:val="22"/>
+        </w:rPr>
+        <w:t>Data loss during synchronization should be avoided.</w:t>
+      </w:r>
+    </w:p>
+    <w:p>
+      <w:r>
+        <w:rPr>
+          <w:rFonts w:ascii="Calibri" w:hAnsi="Calibri"/>
+          <w:b/>
+          <w:color w:val="000000"/>
+          <w:sz w:val="22"/>
+        </w:rPr>
+        <w:t xml:space="preserve">Acceptance  Criteria: </w:t>
+      </w:r>
+      <w:r>
+        <w:rPr>
+          <w:rFonts w:ascii="Calibri" w:hAnsi="Calibri"/>
+          <w:b w:val="0"/>
+          <w:color w:val="000000"/>
+          <w:sz w:val="22"/>
+        </w:rPr>
+        <w:t>Users can add, edit, and delete tasks on one device and have the changes reflected on other devices.</w:t>
+      </w:r>
+    </w:p>
+    <w:p>
+      <w:pPr>
+        <w:pStyle w:val="ListBullet"/>
+        <w:ind w:left="720"/>
+      </w:pPr>
+      <w:r>
+        <w:rPr>
+          <w:rFonts w:ascii="Calibri" w:hAnsi="Calibri"/>
+          <w:b w:val="0"/>
+          <w:color w:val="000000"/>
+          <w:sz w:val="22"/>
+        </w:rPr>
+        <w:t>Synchronization should happen automatically when the device is connected to the internet.</w:t>
+      </w:r>
+    </w:p>
+    <w:p>
+      <w:pPr>
+        <w:pStyle w:val="ListBullet"/>
+        <w:ind w:left="720"/>
+      </w:pPr>
+      <w:r>
+        <w:rPr>
+          <w:rFonts w:ascii="Calibri" w:hAnsi="Calibri"/>
+          <w:b w:val="0"/>
+          <w:color w:val="000000"/>
+          <w:sz w:val="22"/>
+        </w:rPr>
+        <w:t>Users should be notified of successful synchronization.</w:t>
+      </w:r>
+    </w:p>
+    <w:p>
+      <w:pPr>
+        <w:pStyle w:val="ListBullet"/>
+        <w:ind w:left="720"/>
+      </w:pPr>
+      <w:r>
+        <w:rPr>
+          <w:rFonts w:ascii="Calibri" w:hAnsi="Calibri"/>
+          <w:b w:val="0"/>
+          <w:color w:val="000000"/>
+          <w:sz w:val="22"/>
+        </w:rPr>
+        <w:t>Users should be informed if synchronization fails and provided with troubleshooting steps.</w:t>
+      </w:r>
+    </w:p>
+    <w:p>
+      <w:pPr>
+        <w:spacing w:before="240" w:after="120"/>
+      </w:pPr>
+      <w:r>
+        <w:rPr>
+          <w:rFonts w:ascii="Calibri" w:hAnsi="Calibri"/>
+          <w:b/>
+          <w:color w:val="000000"/>
+          <w:sz w:val="24"/>
+        </w:rPr>
+        <w:t>3.11 User Authentication [10]</w:t>
+      </w:r>
+    </w:p>
+    <w:p>
+      <w:r>
+        <w:rPr>
+          <w:rFonts w:ascii="Calibri" w:hAnsi="Calibri"/>
+          <w:b/>
+          <w:color w:val="000000"/>
+          <w:sz w:val="22"/>
+        </w:rPr>
+        <w:t xml:space="preserve">Description: </w:t>
+      </w:r>
+      <w:r>
+        <w:rPr>
+          <w:rFonts w:ascii="Calibri" w:hAnsi="Calibri"/>
+          <w:b w:val="0"/>
+          <w:color w:val="000000"/>
+          <w:sz w:val="22"/>
+        </w:rPr>
+        <w:t>The app maintains user accounts and handles secure user authentication.</w:t>
+      </w:r>
+    </w:p>
+    <w:p>
+      <w:r>
+        <w:rPr>
+          <w:rFonts w:ascii="Calibri" w:hAnsi="Calibri"/>
+          <w:b/>
+          <w:color w:val="000000"/>
+          <w:sz w:val="22"/>
+        </w:rPr>
+        <w:t xml:space="preserve">Priority: </w:t>
+      </w:r>
+      <w:r>
+        <w:rPr>
+          <w:rFonts w:ascii="Calibri" w:hAnsi="Calibri"/>
+          <w:b w:val="0"/>
+          <w:color w:val="000000"/>
+          <w:sz w:val="22"/>
+        </w:rPr>
+        <w:t>High</w:t>
+      </w:r>
+    </w:p>
+    <w:p>
+      <w:r>
+        <w:rPr>
+          <w:rFonts w:ascii="Calibri" w:hAnsi="Calibri"/>
+          <w:b/>
+          <w:color w:val="000000"/>
+          <w:sz w:val="22"/>
+        </w:rPr>
+        <w:t xml:space="preserve">Type: </w:t>
+      </w:r>
+      <w:r>
+        <w:rPr>
+          <w:rFonts w:ascii="Calibri" w:hAnsi="Calibri"/>
+          <w:b w:val="0"/>
+          <w:color w:val="000000"/>
+          <w:sz w:val="22"/>
+        </w:rPr>
+        <w:t>Functional</w:t>
+      </w:r>
+    </w:p>
+    <w:p>
+      <w:r>
+        <w:rPr>
+          <w:rFonts w:ascii="Calibri" w:hAnsi="Calibri"/>
+          <w:b/>
+          <w:color w:val="000000"/>
+          <w:sz w:val="22"/>
+        </w:rPr>
+        <w:t xml:space="preserve">Application Area: </w:t>
+      </w:r>
+      <w:r>
+        <w:rPr>
+          <w:rFonts w:ascii="Calibri" w:hAnsi="Calibri"/>
+          <w:b w:val="0"/>
+          <w:color w:val="000000"/>
+          <w:sz w:val="22"/>
+        </w:rPr>
+        <w:t>Login/Registration</w:t>
+      </w:r>
+    </w:p>
+    <w:p>
+      <w:r>
+        <w:rPr>
+          <w:rFonts w:ascii="Calibri" w:hAnsi="Calibri"/>
+          <w:b/>
+          <w:color w:val="000000"/>
+          <w:sz w:val="22"/>
+        </w:rPr>
+        <w:t xml:space="preserve">Stakeholders: </w:t>
+      </w:r>
+      <w:r>
+        <w:rPr>
+          <w:rFonts w:ascii="Calibri" w:hAnsi="Calibri"/>
+          <w:b w:val="0"/>
+          <w:color w:val="000000"/>
+          <w:sz w:val="22"/>
+        </w:rPr>
+        <w:t>Users</w:t>
+      </w:r>
+    </w:p>
+    <w:p>
+      <w:pPr>
+        <w:pStyle w:val="ListBullet"/>
+        <w:ind w:left="720"/>
+      </w:pPr>
+      <w:r>
+        <w:rPr>
+          <w:rFonts w:ascii="Calibri" w:hAnsi="Calibri"/>
+          <w:b w:val="0"/>
+          <w:color w:val="000000"/>
+          <w:sz w:val="22"/>
+        </w:rPr>
+        <w:t>Administrators</w:t>
+      </w:r>
+    </w:p>
+    <w:p>
+      <w:r>
+        <w:rPr>
+          <w:rFonts w:ascii="Calibri" w:hAnsi="Calibri"/>
+          <w:b/>
+          <w:color w:val="000000"/>
+          <w:sz w:val="22"/>
+        </w:rPr>
+        <w:t xml:space="preserve">Dependencies: </w:t>
+      </w:r>
+      <w:r>
+        <w:rPr>
+          <w:rFonts w:ascii="Calibri" w:hAnsi="Calibri"/>
+          <w:b w:val="0"/>
+          <w:color w:val="000000"/>
+          <w:sz w:val="22"/>
+        </w:rPr>
+        <w:t>[]</w:t>
+      </w:r>
+    </w:p>
+    <w:p>
+      <w:r>
+        <w:rPr>
+          <w:rFonts w:ascii="Calibri" w:hAnsi="Calibri"/>
+          <w:b/>
+          <w:color w:val="000000"/>
+          <w:sz w:val="22"/>
+        </w:rPr>
+        <w:t xml:space="preserve">Constraints: </w:t>
+      </w:r>
+      <w:r>
+        <w:rPr>
+          <w:rFonts w:ascii="Calibri" w:hAnsi="Calibri"/>
+          <w:b w:val="0"/>
+          <w:color w:val="000000"/>
+          <w:sz w:val="22"/>
+        </w:rPr>
+        <w:t>Authentication must be secure and protect user data.</w:t>
+      </w:r>
+    </w:p>
+    <w:p>
+      <w:pPr>
+        <w:pStyle w:val="ListBullet"/>
+        <w:ind w:left="720"/>
+      </w:pPr>
+      <w:r>
+        <w:rPr>
+          <w:rFonts w:ascii="Calibri" w:hAnsi="Calibri"/>
+          <w:b w:val="0"/>
+          <w:color w:val="000000"/>
+          <w:sz w:val="22"/>
+        </w:rPr>
+        <w:t>User accounts must be unique.</w:t>
+      </w:r>
+    </w:p>
+    <w:p>
+      <w:r>
+        <w:rPr>
+          <w:rFonts w:ascii="Calibri" w:hAnsi="Calibri"/>
+          <w:b/>
+          <w:color w:val="000000"/>
+          <w:sz w:val="22"/>
+        </w:rPr>
+        <w:t xml:space="preserve">Acceptance  Criteria: </w:t>
+      </w:r>
+      <w:r>
+        <w:rPr>
+          <w:rFonts w:ascii="Calibri" w:hAnsi="Calibri"/>
+          <w:b w:val="0"/>
+          <w:color w:val="000000"/>
+          <w:sz w:val="22"/>
+        </w:rPr>
+        <w:t>Users can create new accounts with unique usernames and passwords.</w:t>
+      </w:r>
+    </w:p>
+    <w:p>
+      <w:pPr>
+        <w:pStyle w:val="ListBullet"/>
+        <w:ind w:left="720"/>
+      </w:pPr>
+      <w:r>
+        <w:rPr>
+          <w:rFonts w:ascii="Calibri" w:hAnsi="Calibri"/>
+          <w:b w:val="0"/>
+          <w:color w:val="000000"/>
+          <w:sz w:val="22"/>
+        </w:rPr>
+        <w:t>Existing users can log in using their valid credentials.</w:t>
+      </w:r>
+    </w:p>
+    <w:p>
+      <w:pPr>
+        <w:pStyle w:val="ListBullet"/>
+        <w:ind w:left="720"/>
+      </w:pPr>
+      <w:r>
+        <w:rPr>
+          <w:rFonts w:ascii="Calibri" w:hAnsi="Calibri"/>
+          <w:b w:val="0"/>
+          <w:color w:val="000000"/>
+          <w:sz w:val="22"/>
+        </w:rPr>
+        <w:t>The app supports password recovery through email.</w:t>
+      </w:r>
+    </w:p>
+    <w:p>
+      <w:pPr>
+        <w:pStyle w:val="ListBullet"/>
+        <w:ind w:left="720"/>
+      </w:pPr>
+      <w:r>
+        <w:rPr>
+          <w:rFonts w:ascii="Calibri" w:hAnsi="Calibri"/>
+          <w:b w:val="0"/>
+          <w:color w:val="000000"/>
+          <w:sz w:val="22"/>
+        </w:rPr>
+        <w:t>User sessions should timeout after a period of inactivity.</w:t>
+      </w:r>
+    </w:p>
+    <w:p>
+      <w:pPr>
+        <w:pStyle w:val="ListBullet"/>
+        <w:ind w:left="720"/>
+      </w:pPr>
+      <w:r>
+        <w:rPr>
+          <w:rFonts w:ascii="Calibri" w:hAnsi="Calibri"/>
+          <w:b w:val="0"/>
+          <w:color w:val="000000"/>
+          <w:sz w:val="22"/>
+        </w:rPr>
+        <w:t>The app should enforce strong password policies.</w:t>
       </w:r>
     </w:p>
     <w:p>
@@ -1203,7 +2846,7 @@
                 <w:color w:val="000000"/>
                 <w:sz w:val="22"/>
               </w:rPr>
-              <w:t>NFR1</w:t>
+              <w:t>NFR-1</w:t>
             </w:r>
           </w:p>
         </w:tc>
@@ -1237,7 +2880,7 @@
                 <w:color w:val="000000"/>
                 <w:sz w:val="22"/>
               </w:rPr>
-              <w:t>NFR2</w:t>
+              <w:t>NFR-2</w:t>
             </w:r>
           </w:p>
         </w:tc>
@@ -1271,7 +2914,7 @@
                 <w:color w:val="000000"/>
                 <w:sz w:val="22"/>
               </w:rPr>
-              <w:t>NFR3</w:t>
+              <w:t>NFR-3</w:t>
             </w:r>
           </w:p>
         </w:tc>

</xml_diff>